<commit_message>
Fixed null JoinCode bug
Updated JoinGamePage.unity and JoinGameMethod.cs
</commit_message>
<xml_diff>
--- a/Test Cases/TestCase0027.docx
+++ b/Test Cases/TestCase0027.docx
@@ -268,7 +268,15 @@
           <w:sz w:val="24"/>
           <w:szCs w:val="24"/>
         </w:rPr>
-        <w:t>VirtuCardClient</w:t>
+        <w:t>VirtuCard</w:t>
+      </w:r>
+      <w:r>
+        <w:rPr>
+          <w:rFonts w:ascii="Arial" w:hAnsi="Arial" w:cs="Arial"/>
+          <w:sz w:val="24"/>
+          <w:szCs w:val="24"/>
+        </w:rPr>
+        <w:t>Host</w:t>
       </w:r>
       <w:proofErr w:type="spellEnd"/>
       <w:r>
@@ -277,7 +285,7 @@
           <w:sz w:val="24"/>
           <w:szCs w:val="24"/>
         </w:rPr>
-        <w:t xml:space="preserve"> application</w:t>
+        <w:t xml:space="preserve"> application.</w:t>
       </w:r>
     </w:p>
     <w:p>
@@ -300,18 +308,27 @@
           <w:sz w:val="24"/>
           <w:szCs w:val="24"/>
         </w:rPr>
-        <w:t xml:space="preserve">Click the button labeled “Play </w:t>
-      </w:r>
-      <w:proofErr w:type="gramStart"/>
-      <w:r>
-        <w:rPr>
-          <w:rFonts w:ascii="Arial" w:hAnsi="Arial" w:cs="Arial"/>
-          <w:sz w:val="24"/>
-          <w:szCs w:val="24"/>
-        </w:rPr>
-        <w:t>Anonymously”</w:t>
-      </w:r>
-      <w:proofErr w:type="gramEnd"/>
+        <w:t>Sign-In using the following credentials:</w:t>
+      </w:r>
+    </w:p>
+    <w:p>
+      <w:pPr>
+        <w:pStyle w:val="ListParagraph"/>
+        <w:spacing w:line="256" w:lineRule="auto"/>
+        <w:rPr>
+          <w:rFonts w:ascii="Arial" w:hAnsi="Arial" w:cs="Arial"/>
+          <w:sz w:val="24"/>
+          <w:szCs w:val="24"/>
+        </w:rPr>
+      </w:pPr>
+      <w:r>
+        <w:rPr>
+          <w:rFonts w:ascii="Arial" w:hAnsi="Arial" w:cs="Arial"/>
+          <w:sz w:val="24"/>
+          <w:szCs w:val="24"/>
+        </w:rPr>
+        <w:t>Username: micro@soft.com, Password: Password!123</w:t>
+      </w:r>
     </w:p>
     <w:p>
       <w:pPr>
@@ -333,29 +350,132 @@
           <w:sz w:val="24"/>
           <w:szCs w:val="24"/>
         </w:rPr>
-        <w:t xml:space="preserve">Press the Profile button on the top left of the </w:t>
-      </w:r>
-      <w:proofErr w:type="gramStart"/>
-      <w:r>
-        <w:rPr>
-          <w:rFonts w:ascii="Arial" w:hAnsi="Arial" w:cs="Arial"/>
-          <w:sz w:val="24"/>
-          <w:szCs w:val="24"/>
-        </w:rPr>
-        <w:t>screen</w:t>
-      </w:r>
-      <w:proofErr w:type="gramEnd"/>
-    </w:p>
-    <w:p>
-      <w:pPr>
-        <w:pStyle w:val="ListParagraph"/>
-        <w:spacing w:line="256" w:lineRule="auto"/>
-        <w:rPr>
-          <w:rFonts w:ascii="Arial" w:hAnsi="Arial" w:cs="Arial"/>
-          <w:sz w:val="24"/>
-          <w:szCs w:val="24"/>
-        </w:rPr>
-      </w:pPr>
+        <w:t xml:space="preserve">Press the </w:t>
+      </w:r>
+      <w:r>
+        <w:rPr>
+          <w:rFonts w:ascii="Arial" w:hAnsi="Arial" w:cs="Arial"/>
+          <w:i/>
+          <w:iCs/>
+          <w:sz w:val="24"/>
+          <w:szCs w:val="24"/>
+        </w:rPr>
+        <w:t>Next</w:t>
+      </w:r>
+      <w:r>
+        <w:rPr>
+          <w:rFonts w:ascii="Arial" w:hAnsi="Arial" w:cs="Arial"/>
+          <w:sz w:val="24"/>
+          <w:szCs w:val="24"/>
+        </w:rPr>
+        <w:t xml:space="preserve"> button on the ‘Login Success!’ window.</w:t>
+      </w:r>
+    </w:p>
+    <w:p>
+      <w:pPr>
+        <w:pStyle w:val="ListParagraph"/>
+        <w:numPr>
+          <w:ilvl w:val="0"/>
+          <w:numId w:val="9"/>
+        </w:numPr>
+        <w:spacing w:line="256" w:lineRule="auto"/>
+        <w:rPr>
+          <w:rFonts w:ascii="Arial" w:hAnsi="Arial" w:cs="Arial"/>
+          <w:sz w:val="24"/>
+          <w:szCs w:val="24"/>
+        </w:rPr>
+      </w:pPr>
+      <w:r>
+        <w:rPr>
+          <w:rFonts w:ascii="Arial" w:hAnsi="Arial" w:cs="Arial"/>
+          <w:sz w:val="24"/>
+          <w:szCs w:val="24"/>
+        </w:rPr>
+        <w:t xml:space="preserve">Click the </w:t>
+      </w:r>
+      <w:r>
+        <w:rPr>
+          <w:rFonts w:ascii="Arial" w:hAnsi="Arial" w:cs="Arial"/>
+          <w:i/>
+          <w:iCs/>
+          <w:sz w:val="24"/>
+          <w:szCs w:val="24"/>
+        </w:rPr>
+        <w:t>Settings</w:t>
+      </w:r>
+      <w:r>
+        <w:rPr>
+          <w:rFonts w:ascii="Arial" w:hAnsi="Arial" w:cs="Arial"/>
+          <w:sz w:val="24"/>
+          <w:szCs w:val="24"/>
+        </w:rPr>
+        <w:t xml:space="preserve"> button</w:t>
+      </w:r>
+      <w:r>
+        <w:rPr>
+          <w:rFonts w:ascii="Arial" w:hAnsi="Arial" w:cs="Arial"/>
+          <w:sz w:val="24"/>
+          <w:szCs w:val="24"/>
+        </w:rPr>
+        <w:t xml:space="preserve"> located in the bottom left corner of the screen and i</w:t>
+      </w:r>
+      <w:r>
+        <w:rPr>
+          <w:rFonts w:ascii="Arial" w:hAnsi="Arial" w:cs="Arial"/>
+          <w:sz w:val="24"/>
+          <w:szCs w:val="24"/>
+        </w:rPr>
+        <w:t>s indicated by the Cog icon.</w:t>
+      </w:r>
+    </w:p>
+    <w:p>
+      <w:pPr>
+        <w:pStyle w:val="ListParagraph"/>
+        <w:numPr>
+          <w:ilvl w:val="0"/>
+          <w:numId w:val="9"/>
+        </w:numPr>
+        <w:spacing w:line="256" w:lineRule="auto"/>
+        <w:rPr>
+          <w:rFonts w:ascii="Arial" w:hAnsi="Arial" w:cs="Arial"/>
+          <w:sz w:val="24"/>
+          <w:szCs w:val="24"/>
+        </w:rPr>
+      </w:pPr>
+      <w:r>
+        <w:rPr>
+          <w:rFonts w:ascii="Arial" w:hAnsi="Arial" w:cs="Arial"/>
+          <w:sz w:val="24"/>
+          <w:szCs w:val="24"/>
+        </w:rPr>
+        <w:t xml:space="preserve">Press the </w:t>
+      </w:r>
+      <w:r>
+        <w:rPr>
+          <w:rFonts w:ascii="Arial" w:hAnsi="Arial" w:cs="Arial"/>
+          <w:i/>
+          <w:iCs/>
+          <w:sz w:val="24"/>
+          <w:szCs w:val="24"/>
+        </w:rPr>
+        <w:t>Log Out</w:t>
+      </w:r>
+      <w:r>
+        <w:rPr>
+          <w:rFonts w:ascii="Arial" w:hAnsi="Arial" w:cs="Arial"/>
+          <w:sz w:val="24"/>
+          <w:szCs w:val="24"/>
+        </w:rPr>
+        <w:t xml:space="preserve"> button</w:t>
+      </w:r>
+      <w:r>
+        <w:rPr>
+          <w:rFonts w:ascii="Arial" w:hAnsi="Arial" w:cs="Arial"/>
+          <w:sz w:val="24"/>
+          <w:szCs w:val="24"/>
+        </w:rPr>
+        <w:t>.</w:t>
+      </w:r>
     </w:p>
     <w:p>
       <w:pPr>
@@ -383,25 +503,279 @@
           <w:sz w:val="24"/>
           <w:szCs w:val="24"/>
         </w:rPr>
-        <w:t xml:space="preserve">A player </w:t>
-      </w:r>
-      <w:proofErr w:type="gramStart"/>
-      <w:r>
-        <w:rPr>
-          <w:rFonts w:ascii="Arial" w:hAnsi="Arial" w:cs="Arial"/>
-          <w:sz w:val="24"/>
-          <w:szCs w:val="24"/>
-        </w:rPr>
-        <w:t>is able to</w:t>
-      </w:r>
-      <w:proofErr w:type="gramEnd"/>
-      <w:r>
-        <w:rPr>
-          <w:rFonts w:ascii="Arial" w:hAnsi="Arial" w:cs="Arial"/>
-          <w:sz w:val="24"/>
-          <w:szCs w:val="24"/>
-        </w:rPr>
-        <w:t xml:space="preserve"> access game features through an anonymous login attempt (guest user)</w:t>
+        <w:t xml:space="preserve">The screen should take users to a new page where there is a </w:t>
+      </w:r>
+      <w:r>
+        <w:rPr>
+          <w:rFonts w:ascii="Arial" w:hAnsi="Arial" w:cs="Arial"/>
+          <w:i/>
+          <w:iCs/>
+          <w:sz w:val="24"/>
+          <w:szCs w:val="24"/>
+        </w:rPr>
+        <w:t>Sign-In</w:t>
+      </w:r>
+      <w:r>
+        <w:rPr>
+          <w:rFonts w:ascii="Arial" w:hAnsi="Arial" w:cs="Arial"/>
+          <w:sz w:val="24"/>
+          <w:szCs w:val="24"/>
+        </w:rPr>
+        <w:t xml:space="preserve"> and </w:t>
+      </w:r>
+      <w:r>
+        <w:rPr>
+          <w:rFonts w:ascii="Arial" w:hAnsi="Arial" w:cs="Arial"/>
+          <w:i/>
+          <w:iCs/>
+          <w:sz w:val="24"/>
+          <w:szCs w:val="24"/>
+        </w:rPr>
+        <w:t>Register</w:t>
+      </w:r>
+      <w:r>
+        <w:rPr>
+          <w:rFonts w:ascii="Arial" w:hAnsi="Arial" w:cs="Arial"/>
+          <w:sz w:val="24"/>
+          <w:szCs w:val="24"/>
+        </w:rPr>
+        <w:t xml:space="preserve"> button.</w:t>
+      </w:r>
+    </w:p>
+    <w:p>
+      <w:pPr>
+        <w:pStyle w:val="ListParagraph"/>
+        <w:spacing w:line="256" w:lineRule="auto"/>
+        <w:rPr>
+          <w:rFonts w:ascii="Arial" w:hAnsi="Arial" w:cs="Arial"/>
+          <w:sz w:val="24"/>
+          <w:szCs w:val="24"/>
+        </w:rPr>
+      </w:pPr>
+    </w:p>
+    <w:p>
+      <w:pPr>
+        <w:pStyle w:val="ListParagraph"/>
+        <w:numPr>
+          <w:ilvl w:val="0"/>
+          <w:numId w:val="9"/>
+        </w:numPr>
+        <w:spacing w:line="256" w:lineRule="auto"/>
+        <w:rPr>
+          <w:rFonts w:ascii="Arial" w:hAnsi="Arial" w:cs="Arial"/>
+          <w:sz w:val="24"/>
+          <w:szCs w:val="24"/>
+        </w:rPr>
+      </w:pPr>
+      <w:r>
+        <w:rPr>
+          <w:rFonts w:ascii="Arial" w:hAnsi="Arial" w:cs="Arial"/>
+          <w:sz w:val="24"/>
+          <w:szCs w:val="24"/>
+        </w:rPr>
+        <w:t xml:space="preserve">Press the </w:t>
+      </w:r>
+      <w:r>
+        <w:rPr>
+          <w:rFonts w:ascii="Arial" w:hAnsi="Arial" w:cs="Arial"/>
+          <w:i/>
+          <w:iCs/>
+          <w:sz w:val="24"/>
+          <w:szCs w:val="24"/>
+        </w:rPr>
+        <w:t xml:space="preserve">Sign-In </w:t>
+      </w:r>
+      <w:r>
+        <w:rPr>
+          <w:rFonts w:ascii="Arial" w:hAnsi="Arial" w:cs="Arial"/>
+          <w:sz w:val="24"/>
+          <w:szCs w:val="24"/>
+        </w:rPr>
+        <w:t>button and use the previously mentioned credentials to sign-in again. (Username: micro@soft.com, Password: Password!123</w:t>
+      </w:r>
+      <w:r>
+        <w:rPr>
+          <w:rFonts w:ascii="Arial" w:hAnsi="Arial" w:cs="Arial"/>
+          <w:sz w:val="24"/>
+          <w:szCs w:val="24"/>
+        </w:rPr>
+        <w:t>)</w:t>
+      </w:r>
+      <w:r>
+        <w:rPr>
+          <w:rFonts w:ascii="Arial" w:hAnsi="Arial" w:cs="Arial"/>
+          <w:sz w:val="24"/>
+          <w:szCs w:val="24"/>
+        </w:rPr>
+        <w:t>.</w:t>
+      </w:r>
+    </w:p>
+    <w:p>
+      <w:pPr>
+        <w:pStyle w:val="ListParagraph"/>
+        <w:numPr>
+          <w:ilvl w:val="0"/>
+          <w:numId w:val="9"/>
+        </w:numPr>
+        <w:spacing w:line="256" w:lineRule="auto"/>
+        <w:rPr>
+          <w:rFonts w:ascii="Arial" w:hAnsi="Arial" w:cs="Arial"/>
+          <w:sz w:val="24"/>
+          <w:szCs w:val="24"/>
+        </w:rPr>
+      </w:pPr>
+      <w:r>
+        <w:rPr>
+          <w:rFonts w:ascii="Arial" w:hAnsi="Arial" w:cs="Arial"/>
+          <w:sz w:val="24"/>
+          <w:szCs w:val="24"/>
+        </w:rPr>
+        <w:t xml:space="preserve">Press the </w:t>
+      </w:r>
+      <w:r>
+        <w:rPr>
+          <w:rFonts w:ascii="Arial" w:hAnsi="Arial" w:cs="Arial"/>
+          <w:i/>
+          <w:iCs/>
+          <w:sz w:val="24"/>
+          <w:szCs w:val="24"/>
+        </w:rPr>
+        <w:t>Next</w:t>
+      </w:r>
+      <w:r>
+        <w:rPr>
+          <w:rFonts w:ascii="Arial" w:hAnsi="Arial" w:cs="Arial"/>
+          <w:sz w:val="24"/>
+          <w:szCs w:val="24"/>
+        </w:rPr>
+        <w:t xml:space="preserve"> button on the ‘Login Success!’ window.</w:t>
+      </w:r>
+    </w:p>
+    <w:p>
+      <w:pPr>
+        <w:pStyle w:val="ListParagraph"/>
+        <w:numPr>
+          <w:ilvl w:val="0"/>
+          <w:numId w:val="9"/>
+        </w:numPr>
+        <w:spacing w:line="256" w:lineRule="auto"/>
+        <w:rPr>
+          <w:rFonts w:ascii="Arial" w:hAnsi="Arial" w:cs="Arial"/>
+          <w:sz w:val="24"/>
+          <w:szCs w:val="24"/>
+        </w:rPr>
+      </w:pPr>
+      <w:r>
+        <w:rPr>
+          <w:rFonts w:ascii="Arial" w:hAnsi="Arial" w:cs="Arial"/>
+          <w:sz w:val="24"/>
+          <w:szCs w:val="24"/>
+        </w:rPr>
+        <w:t xml:space="preserve">Click the </w:t>
+      </w:r>
+      <w:r>
+        <w:rPr>
+          <w:rFonts w:ascii="Arial" w:hAnsi="Arial" w:cs="Arial"/>
+          <w:i/>
+          <w:iCs/>
+          <w:sz w:val="24"/>
+          <w:szCs w:val="24"/>
+        </w:rPr>
+        <w:t>Settings</w:t>
+      </w:r>
+      <w:r>
+        <w:rPr>
+          <w:rFonts w:ascii="Arial" w:hAnsi="Arial" w:cs="Arial"/>
+          <w:sz w:val="24"/>
+          <w:szCs w:val="24"/>
+        </w:rPr>
+        <w:t xml:space="preserve"> button located in the bottom left corner of the screen and is indicated by the Cog icon.</w:t>
+      </w:r>
+    </w:p>
+    <w:p>
+      <w:pPr>
+        <w:pStyle w:val="ListParagraph"/>
+        <w:numPr>
+          <w:ilvl w:val="0"/>
+          <w:numId w:val="9"/>
+        </w:numPr>
+        <w:spacing w:line="256" w:lineRule="auto"/>
+        <w:rPr>
+          <w:rFonts w:ascii="Arial" w:hAnsi="Arial" w:cs="Arial"/>
+          <w:sz w:val="24"/>
+          <w:szCs w:val="24"/>
+        </w:rPr>
+      </w:pPr>
+      <w:r>
+        <w:rPr>
+          <w:rFonts w:ascii="Arial" w:hAnsi="Arial" w:cs="Arial"/>
+          <w:sz w:val="24"/>
+          <w:szCs w:val="24"/>
+        </w:rPr>
+        <w:t xml:space="preserve">Click the </w:t>
+      </w:r>
+      <w:r>
+        <w:rPr>
+          <w:rFonts w:ascii="Arial" w:hAnsi="Arial" w:cs="Arial"/>
+          <w:i/>
+          <w:iCs/>
+          <w:sz w:val="24"/>
+          <w:szCs w:val="24"/>
+        </w:rPr>
+        <w:t>Exit Game</w:t>
+      </w:r>
+      <w:r>
+        <w:rPr>
+          <w:rFonts w:ascii="Arial" w:hAnsi="Arial" w:cs="Arial"/>
+          <w:sz w:val="24"/>
+          <w:szCs w:val="24"/>
+        </w:rPr>
+        <w:t xml:space="preserve"> button</w:t>
+      </w:r>
+      <w:r>
+        <w:rPr>
+          <w:rFonts w:ascii="Arial" w:hAnsi="Arial" w:cs="Arial"/>
+          <w:sz w:val="24"/>
+          <w:szCs w:val="24"/>
+        </w:rPr>
+        <w:t>.</w:t>
+      </w:r>
+    </w:p>
+    <w:p>
+      <w:pPr>
+        <w:pStyle w:val="ListParagraph"/>
+        <w:spacing w:line="256" w:lineRule="auto"/>
+        <w:rPr>
+          <w:rFonts w:ascii="Arial" w:hAnsi="Arial" w:cs="Arial"/>
+          <w:sz w:val="24"/>
+          <w:szCs w:val="24"/>
+        </w:rPr>
+      </w:pPr>
+      <w:r>
+        <w:rPr>
+          <w:rFonts w:ascii="Arial" w:hAnsi="Arial" w:cs="Arial"/>
+          <w:b/>
+          <w:bCs/>
+          <w:sz w:val="24"/>
+          <w:szCs w:val="24"/>
+        </w:rPr>
+        <w:t xml:space="preserve">Expected Result: </w:t>
+      </w:r>
+      <w:r>
+        <w:rPr>
+          <w:rFonts w:ascii="Arial" w:hAnsi="Arial" w:cs="Arial"/>
+          <w:sz w:val="24"/>
+          <w:szCs w:val="24"/>
+        </w:rPr>
+        <w:t>Th</w:t>
+      </w:r>
+      <w:r>
+        <w:rPr>
+          <w:rFonts w:ascii="Arial" w:hAnsi="Arial" w:cs="Arial"/>
+          <w:sz w:val="24"/>
+          <w:szCs w:val="24"/>
+        </w:rPr>
+        <w:t>e application should close.</w:t>
       </w:r>
     </w:p>
     <w:p>
@@ -453,6 +827,16 @@
         </w:rPr>
         <w:t>VirtuCard</w:t>
       </w:r>
+      <w:r>
+        <w:rPr>
+          <w:rFonts w:ascii="Arial" w:hAnsi="Arial" w:cs="Arial"/>
+          <w:b/>
+          <w:bCs/>
+          <w:sz w:val="24"/>
+          <w:szCs w:val="24"/>
+        </w:rPr>
+        <w:t>sHost</w:t>
+      </w:r>
       <w:proofErr w:type="spellEnd"/>
       <w:r>
         <w:rPr>
@@ -462,137 +846,36 @@
           <w:sz w:val="24"/>
           <w:szCs w:val="24"/>
         </w:rPr>
-        <w:t xml:space="preserve"> Client:</w:t>
-      </w:r>
-    </w:p>
-    <w:p>
-      <w:pPr>
-        <w:spacing w:line="256" w:lineRule="auto"/>
-        <w:rPr>
-          <w:rFonts w:ascii="Arial" w:hAnsi="Arial" w:cs="Arial"/>
-          <w:sz w:val="24"/>
-          <w:szCs w:val="24"/>
-        </w:rPr>
-      </w:pPr>
-      <w:r>
-        <w:rPr>
-          <w:rFonts w:ascii="Arial" w:hAnsi="Arial" w:cs="Arial"/>
-          <w:sz w:val="24"/>
-          <w:szCs w:val="24"/>
-        </w:rPr>
-        <w:t xml:space="preserve">Client current </w:t>
-      </w:r>
-      <w:r>
-        <w:rPr>
-          <w:rFonts w:ascii="Arial" w:hAnsi="Arial" w:cs="Arial"/>
-          <w:sz w:val="24"/>
-          <w:szCs w:val="24"/>
-        </w:rPr>
-        <w:t>anonymous login</w:t>
-      </w:r>
-    </w:p>
-    <w:p>
-      <w:pPr>
-        <w:spacing w:line="256" w:lineRule="auto"/>
-        <w:rPr>
-          <w:rFonts w:ascii="Arial" w:hAnsi="Arial" w:cs="Arial"/>
-          <w:sz w:val="24"/>
-          <w:szCs w:val="24"/>
-        </w:rPr>
-      </w:pPr>
-      <w:r>
-        <w:rPr>
-          <w:rFonts w:ascii="Arial" w:hAnsi="Arial" w:cs="Arial"/>
-          <w:noProof/>
-          <w:sz w:val="24"/>
-          <w:szCs w:val="24"/>
-        </w:rPr>
-        <mc:AlternateContent>
-          <mc:Choice Requires="wps">
-            <w:drawing>
-              <wp:anchor distT="0" distB="0" distL="114300" distR="114300" simplePos="0" relativeHeight="251659264" behindDoc="0" locked="0" layoutInCell="1" allowOverlap="1" wp14:anchorId="16DC7789" wp14:editId="4379D70D">
-                <wp:simplePos x="0" y="0"/>
-                <wp:positionH relativeFrom="column">
-                  <wp:posOffset>-60960</wp:posOffset>
-                </wp:positionH>
-                <wp:positionV relativeFrom="paragraph">
-                  <wp:posOffset>2625090</wp:posOffset>
-                </wp:positionV>
-                <wp:extent cx="1882140" cy="350520"/>
-                <wp:effectExtent l="0" t="0" r="22860" b="11430"/>
-                <wp:wrapNone/>
-                <wp:docPr id="16" name="Oval 16"/>
-                <wp:cNvGraphicFramePr/>
-                <a:graphic xmlns:a="http://schemas.openxmlformats.org/drawingml/2006/main">
-                  <a:graphicData uri="http://schemas.microsoft.com/office/word/2010/wordprocessingShape">
-                    <wps:wsp>
-                      <wps:cNvSpPr/>
-                      <wps:spPr>
-                        <a:xfrm flipH="1">
-                          <a:off x="0" y="0"/>
-                          <a:ext cx="1882140" cy="350520"/>
-                        </a:xfrm>
-                        <a:prstGeom prst="ellipse">
-                          <a:avLst/>
-                        </a:prstGeom>
-                        <a:noFill/>
-                        <a:ln>
-                          <a:solidFill>
-                            <a:srgbClr val="FF0000"/>
-                          </a:solidFill>
-                        </a:ln>
-                      </wps:spPr>
-                      <wps:style>
-                        <a:lnRef idx="2">
-                          <a:schemeClr val="accent1">
-                            <a:shade val="50000"/>
-                          </a:schemeClr>
-                        </a:lnRef>
-                        <a:fillRef idx="1">
-                          <a:schemeClr val="accent1"/>
-                        </a:fillRef>
-                        <a:effectRef idx="0">
-                          <a:schemeClr val="accent1"/>
-                        </a:effectRef>
-                        <a:fontRef idx="minor">
-                          <a:schemeClr val="lt1"/>
-                        </a:fontRef>
-                      </wps:style>
-                      <wps:bodyPr rot="0" spcFirstLastPara="0" vertOverflow="overflow" horzOverflow="overflow" vert="horz" wrap="square" lIns="91440" tIns="45720" rIns="91440" bIns="45720" numCol="1" spcCol="0" rtlCol="0" fromWordArt="0" anchor="ctr" anchorCtr="0" forceAA="0" compatLnSpc="1">
-                        <a:prstTxWarp prst="textNoShape">
-                          <a:avLst/>
-                        </a:prstTxWarp>
-                        <a:noAutofit/>
-                      </wps:bodyPr>
-                    </wps:wsp>
-                  </a:graphicData>
-                </a:graphic>
-                <wp14:sizeRelH relativeFrom="margin">
-                  <wp14:pctWidth>0</wp14:pctWidth>
-                </wp14:sizeRelH>
-              </wp:anchor>
-            </w:drawing>
-          </mc:Choice>
-          <mc:Fallback>
-            <w:pict>
-              <v:oval w14:anchorId="0E359A6E" id="Oval 16" o:spid="_x0000_s1026" style="position:absolute;margin-left:-4.8pt;margin-top:206.7pt;width:148.2pt;height:27.6pt;flip:x;z-index:251659264;visibility:visible;mso-wrap-style:square;mso-width-percent:0;mso-wrap-distance-left:9pt;mso-wrap-distance-top:0;mso-wrap-distance-right:9pt;mso-wrap-distance-bottom:0;mso-position-horizontal:absolute;mso-position-horizontal-relative:text;mso-position-vertical:absolute;mso-position-vertical-relative:text;mso-width-percent:0;mso-width-relative:margin;v-text-anchor:middle" o:gfxdata="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" filled="f" strokecolor="red" strokeweight="1pt">
-                <v:stroke joinstyle="miter"/>
-              </v:oval>
-            </w:pict>
-          </mc:Fallback>
-        </mc:AlternateContent>
-      </w:r>
-      <w:r>
-        <w:rPr>
-          <w:rFonts w:ascii="Arial" w:hAnsi="Arial" w:cs="Arial"/>
-          <w:noProof/>
+        <w:t>:</w:t>
+      </w:r>
+    </w:p>
+    <w:p>
+      <w:pPr>
+        <w:spacing w:line="256" w:lineRule="auto"/>
+        <w:rPr>
+          <w:rFonts w:ascii="Arial" w:hAnsi="Arial" w:cs="Arial"/>
+          <w:sz w:val="24"/>
+          <w:szCs w:val="24"/>
+        </w:rPr>
+      </w:pPr>
+      <w:r>
+        <w:rPr>
+          <w:rFonts w:ascii="Arial" w:hAnsi="Arial" w:cs="Arial"/>
           <w:sz w:val="24"/>
           <w:szCs w:val="24"/>
         </w:rPr>
         <w:drawing>
-          <wp:inline distT="0" distB="0" distL="0" distR="0" wp14:anchorId="7D932F5D" wp14:editId="31568DC6">
-            <wp:extent cx="1679330" cy="3368040"/>
-            <wp:effectExtent l="0" t="0" r="0" b="3810"/>
+          <wp:anchor distT="0" distB="0" distL="114300" distR="114300" simplePos="0" relativeHeight="251662336" behindDoc="0" locked="0" layoutInCell="1" allowOverlap="1" wp14:anchorId="1F2247FA" wp14:editId="3981AE51">
+            <wp:simplePos x="0" y="0"/>
+            <wp:positionH relativeFrom="column">
+              <wp:posOffset>734</wp:posOffset>
+            </wp:positionH>
+            <wp:positionV relativeFrom="paragraph">
+              <wp:posOffset>173355</wp:posOffset>
+            </wp:positionV>
+            <wp:extent cx="3756660" cy="2179746"/>
+            <wp:effectExtent l="0" t="0" r="0" b="0"/>
+            <wp:wrapNone/>
             <wp:docPr id="1" name="Picture 1"/>
             <wp:cNvGraphicFramePr>
               <a:graphicFrameLocks xmlns:a="http://schemas.openxmlformats.org/drawingml/2006/main" noChangeAspect="1"/>
@@ -605,7 +888,13 @@
                     <pic:cNvPicPr/>
                   </pic:nvPicPr>
                   <pic:blipFill>
-                    <a:blip r:embed="rId5"/>
+                    <a:blip r:embed="rId5" cstate="print">
+                      <a:extLst>
+                        <a:ext uri="{28A0092B-C50C-407E-A947-70E740481C1C}">
+                          <a14:useLocalDpi xmlns:a14="http://schemas.microsoft.com/office/drawing/2010/main" val="0"/>
+                        </a:ext>
+                      </a:extLst>
+                    </a:blip>
                     <a:stretch>
                       <a:fillRect/>
                     </a:stretch>
@@ -613,7 +902,7 @@
                   <pic:spPr>
                     <a:xfrm>
                       <a:off x="0" y="0"/>
-                      <a:ext cx="1682495" cy="3374387"/>
+                      <a:ext cx="3756660" cy="2179746"/>
                     </a:xfrm>
                     <a:prstGeom prst="rect">
                       <a:avLst/>
@@ -622,48 +911,698 @@
                 </pic:pic>
               </a:graphicData>
             </a:graphic>
-          </wp:inline>
+            <wp14:sizeRelH relativeFrom="page">
+              <wp14:pctWidth>0</wp14:pctWidth>
+            </wp14:sizeRelH>
+            <wp14:sizeRelV relativeFrom="page">
+              <wp14:pctHeight>0</wp14:pctHeight>
+            </wp14:sizeRelV>
+          </wp:anchor>
         </w:drawing>
       </w:r>
-    </w:p>
-    <w:p>
-      <w:pPr>
-        <w:spacing w:line="256" w:lineRule="auto"/>
-        <w:rPr>
-          <w:rFonts w:ascii="Arial" w:hAnsi="Arial" w:cs="Arial"/>
-          <w:sz w:val="24"/>
-          <w:szCs w:val="24"/>
-        </w:rPr>
-      </w:pPr>
-      <w:r>
-        <w:rPr>
-          <w:rFonts w:ascii="Arial" w:hAnsi="Arial" w:cs="Arial"/>
-          <w:sz w:val="24"/>
-          <w:szCs w:val="24"/>
-        </w:rPr>
-        <w:t>Successful Login</w:t>
-      </w:r>
-    </w:p>
-    <w:p>
-      <w:pPr>
-        <w:spacing w:line="256" w:lineRule="auto"/>
-        <w:rPr>
-          <w:rFonts w:ascii="Arial" w:hAnsi="Arial" w:cs="Arial"/>
-          <w:sz w:val="24"/>
-          <w:szCs w:val="24"/>
-        </w:rPr>
-      </w:pPr>
-      <w:r>
-        <w:rPr>
-          <w:rFonts w:ascii="Arial" w:hAnsi="Arial" w:cs="Arial"/>
+      <w:r>
+        <w:rPr>
+          <w:rFonts w:ascii="Arial" w:hAnsi="Arial" w:cs="Arial"/>
+          <w:sz w:val="24"/>
+          <w:szCs w:val="24"/>
+        </w:rPr>
+        <w:t xml:space="preserve">After clicking the </w:t>
+      </w:r>
+      <w:r>
+        <w:rPr>
+          <w:rFonts w:ascii="Arial" w:hAnsi="Arial" w:cs="Arial"/>
+          <w:i/>
+          <w:iCs/>
+          <w:sz w:val="24"/>
+          <w:szCs w:val="24"/>
+        </w:rPr>
+        <w:t>Log Out</w:t>
+      </w:r>
+      <w:r>
+        <w:rPr>
+          <w:rFonts w:ascii="Arial" w:hAnsi="Arial" w:cs="Arial"/>
+          <w:sz w:val="24"/>
+          <w:szCs w:val="24"/>
+        </w:rPr>
+        <w:t xml:space="preserve"> button this is the screen that should be visible.</w:t>
+      </w:r>
+    </w:p>
+    <w:p>
+      <w:pPr>
+        <w:spacing w:line="256" w:lineRule="auto"/>
+        <w:rPr>
+          <w:rFonts w:ascii="Arial" w:hAnsi="Arial" w:cs="Arial"/>
+          <w:sz w:val="24"/>
+          <w:szCs w:val="24"/>
+        </w:rPr>
+      </w:pPr>
+    </w:p>
+    <w:p>
+      <w:pPr>
+        <w:spacing w:line="256" w:lineRule="auto"/>
+        <w:rPr>
+          <w:rFonts w:ascii="Arial" w:hAnsi="Arial" w:cs="Arial"/>
+          <w:sz w:val="24"/>
+          <w:szCs w:val="24"/>
+        </w:rPr>
+      </w:pPr>
+    </w:p>
+    <w:p>
+      <w:pPr>
+        <w:spacing w:line="256" w:lineRule="auto"/>
+        <w:rPr>
+          <w:rFonts w:ascii="Arial" w:hAnsi="Arial" w:cs="Arial"/>
+          <w:sz w:val="24"/>
+          <w:szCs w:val="24"/>
+        </w:rPr>
+      </w:pPr>
+    </w:p>
+    <w:p>
+      <w:pPr>
+        <w:spacing w:line="256" w:lineRule="auto"/>
+        <w:rPr>
+          <w:rFonts w:ascii="Arial" w:hAnsi="Arial" w:cs="Arial"/>
+          <w:sz w:val="24"/>
+          <w:szCs w:val="24"/>
+        </w:rPr>
+      </w:pPr>
+    </w:p>
+    <w:p>
+      <w:pPr>
+        <w:spacing w:line="256" w:lineRule="auto"/>
+        <w:rPr>
+          <w:rFonts w:ascii="Arial" w:hAnsi="Arial" w:cs="Arial"/>
+          <w:sz w:val="24"/>
+          <w:szCs w:val="24"/>
+        </w:rPr>
+      </w:pPr>
+    </w:p>
+    <w:p>
+      <w:pPr>
+        <w:spacing w:line="256" w:lineRule="auto"/>
+        <w:rPr>
+          <w:rFonts w:ascii="Arial" w:hAnsi="Arial" w:cs="Arial"/>
+          <w:sz w:val="24"/>
+          <w:szCs w:val="24"/>
+        </w:rPr>
+      </w:pPr>
+    </w:p>
+    <w:p>
+      <w:pPr>
+        <w:spacing w:line="256" w:lineRule="auto"/>
+        <w:rPr>
+          <w:rFonts w:ascii="Arial" w:hAnsi="Arial" w:cs="Arial"/>
+          <w:sz w:val="24"/>
+          <w:szCs w:val="24"/>
+        </w:rPr>
+      </w:pPr>
+    </w:p>
+    <w:p>
+      <w:pPr>
+        <w:spacing w:line="256" w:lineRule="auto"/>
+        <w:rPr>
+          <w:rFonts w:ascii="Arial" w:hAnsi="Arial" w:cs="Arial"/>
+          <w:sz w:val="24"/>
+          <w:szCs w:val="24"/>
+        </w:rPr>
+      </w:pPr>
+    </w:p>
+    <w:p>
+      <w:pPr>
+        <w:jc w:val="center"/>
+        <w:rPr>
+          <w:b/>
+          <w:bCs/>
+          <w:sz w:val="32"/>
+          <w:szCs w:val="32"/>
+        </w:rPr>
+      </w:pPr>
+      <w:r>
+        <w:rPr>
+          <w:b/>
+          <w:bCs/>
+          <w:sz w:val="32"/>
+          <w:szCs w:val="32"/>
+        </w:rPr>
+        <w:t>Test 2</w:t>
+      </w:r>
+    </w:p>
+    <w:p>
+      <w:pPr>
+        <w:pStyle w:val="ListParagraph"/>
+        <w:numPr>
+          <w:ilvl w:val="0"/>
+          <w:numId w:val="10"/>
+        </w:numPr>
+        <w:spacing w:line="256" w:lineRule="auto"/>
+        <w:rPr>
+          <w:rFonts w:ascii="Arial" w:hAnsi="Arial" w:cs="Arial"/>
+          <w:sz w:val="24"/>
+          <w:szCs w:val="24"/>
+        </w:rPr>
+      </w:pPr>
+      <w:r>
+        <w:rPr>
+          <w:rFonts w:ascii="Arial" w:hAnsi="Arial" w:cs="Arial"/>
+          <w:sz w:val="24"/>
+          <w:szCs w:val="24"/>
+        </w:rPr>
+        <w:t xml:space="preserve">Start </w:t>
+      </w:r>
+      <w:proofErr w:type="spellStart"/>
+      <w:r>
+        <w:rPr>
+          <w:rFonts w:ascii="Arial" w:hAnsi="Arial" w:cs="Arial"/>
+          <w:sz w:val="24"/>
+          <w:szCs w:val="24"/>
+        </w:rPr>
+        <w:t>VirtuCard</w:t>
+      </w:r>
+      <w:r>
+        <w:rPr>
+          <w:rFonts w:ascii="Arial" w:hAnsi="Arial" w:cs="Arial"/>
+          <w:sz w:val="24"/>
+          <w:szCs w:val="24"/>
+        </w:rPr>
+        <w:t>Host</w:t>
+      </w:r>
+      <w:proofErr w:type="spellEnd"/>
+      <w:r>
+        <w:rPr>
+          <w:rFonts w:ascii="Arial" w:hAnsi="Arial" w:cs="Arial"/>
+          <w:sz w:val="24"/>
+          <w:szCs w:val="24"/>
+        </w:rPr>
+        <w:t xml:space="preserve"> application</w:t>
+      </w:r>
+    </w:p>
+    <w:p>
+      <w:pPr>
+        <w:pStyle w:val="ListParagraph"/>
+        <w:numPr>
+          <w:ilvl w:val="0"/>
+          <w:numId w:val="10"/>
+        </w:numPr>
+        <w:spacing w:line="256" w:lineRule="auto"/>
+        <w:rPr>
+          <w:rFonts w:ascii="Arial" w:hAnsi="Arial" w:cs="Arial"/>
+          <w:sz w:val="24"/>
+          <w:szCs w:val="24"/>
+        </w:rPr>
+      </w:pPr>
+      <w:r>
+        <w:rPr>
+          <w:rFonts w:ascii="Arial" w:hAnsi="Arial" w:cs="Arial"/>
+          <w:sz w:val="24"/>
+          <w:szCs w:val="24"/>
+        </w:rPr>
+        <w:t>Click the button labeled “Play Anonymously”</w:t>
+      </w:r>
+    </w:p>
+    <w:p>
+      <w:pPr>
+        <w:pStyle w:val="ListParagraph"/>
+        <w:numPr>
+          <w:ilvl w:val="0"/>
+          <w:numId w:val="10"/>
+        </w:numPr>
+        <w:spacing w:line="256" w:lineRule="auto"/>
+        <w:rPr>
+          <w:rFonts w:ascii="Arial" w:hAnsi="Arial" w:cs="Arial"/>
+          <w:sz w:val="24"/>
+          <w:szCs w:val="24"/>
+        </w:rPr>
+      </w:pPr>
+      <w:r>
+        <w:rPr>
+          <w:rFonts w:ascii="Arial" w:hAnsi="Arial" w:cs="Arial"/>
+          <w:sz w:val="24"/>
+          <w:szCs w:val="24"/>
+        </w:rPr>
+        <w:t>Press the Profile button on the top left of the screen</w:t>
+      </w:r>
+    </w:p>
+    <w:p>
+      <w:pPr>
+        <w:pStyle w:val="ListParagraph"/>
+        <w:numPr>
+          <w:ilvl w:val="0"/>
+          <w:numId w:val="10"/>
+        </w:numPr>
+        <w:spacing w:line="256" w:lineRule="auto"/>
+        <w:rPr>
+          <w:rFonts w:ascii="Arial" w:hAnsi="Arial" w:cs="Arial"/>
+          <w:sz w:val="24"/>
+          <w:szCs w:val="24"/>
+        </w:rPr>
+      </w:pPr>
+      <w:r>
+        <w:rPr>
+          <w:rFonts w:ascii="Arial" w:hAnsi="Arial" w:cs="Arial"/>
+          <w:sz w:val="24"/>
+          <w:szCs w:val="24"/>
+        </w:rPr>
+        <w:t xml:space="preserve">Start another </w:t>
+      </w:r>
+      <w:proofErr w:type="spellStart"/>
+      <w:r>
+        <w:rPr>
+          <w:rFonts w:ascii="Arial" w:hAnsi="Arial" w:cs="Arial"/>
+          <w:sz w:val="24"/>
+          <w:szCs w:val="24"/>
+        </w:rPr>
+        <w:t>VirtuCardClient</w:t>
+      </w:r>
+      <w:proofErr w:type="spellEnd"/>
+      <w:r>
+        <w:rPr>
+          <w:rFonts w:ascii="Arial" w:hAnsi="Arial" w:cs="Arial"/>
+          <w:sz w:val="24"/>
+          <w:szCs w:val="24"/>
+        </w:rPr>
+        <w:t xml:space="preserve"> application</w:t>
+      </w:r>
+    </w:p>
+    <w:p>
+      <w:pPr>
+        <w:pStyle w:val="ListParagraph"/>
+        <w:numPr>
+          <w:ilvl w:val="0"/>
+          <w:numId w:val="10"/>
+        </w:numPr>
+        <w:spacing w:line="256" w:lineRule="auto"/>
+        <w:rPr>
+          <w:rFonts w:ascii="Arial" w:hAnsi="Arial" w:cs="Arial"/>
+          <w:sz w:val="24"/>
+          <w:szCs w:val="24"/>
+        </w:rPr>
+      </w:pPr>
+      <w:r>
+        <w:rPr>
+          <w:rFonts w:ascii="Arial" w:hAnsi="Arial" w:cs="Arial"/>
+          <w:sz w:val="24"/>
+          <w:szCs w:val="24"/>
+        </w:rPr>
+        <w:t>Click the button labeled “Play Anonymously”</w:t>
+      </w:r>
+    </w:p>
+    <w:p>
+      <w:pPr>
+        <w:pStyle w:val="ListParagraph"/>
+        <w:numPr>
+          <w:ilvl w:val="0"/>
+          <w:numId w:val="10"/>
+        </w:numPr>
+        <w:spacing w:line="256" w:lineRule="auto"/>
+        <w:rPr>
+          <w:rFonts w:ascii="Arial" w:hAnsi="Arial" w:cs="Arial"/>
+          <w:sz w:val="24"/>
+          <w:szCs w:val="24"/>
+        </w:rPr>
+      </w:pPr>
+      <w:r>
+        <w:rPr>
+          <w:rFonts w:ascii="Arial" w:hAnsi="Arial" w:cs="Arial"/>
+          <w:sz w:val="24"/>
+          <w:szCs w:val="24"/>
+        </w:rPr>
+        <w:t>Press the Profile button on the top left of the screen</w:t>
+      </w:r>
+    </w:p>
+    <w:p>
+      <w:pPr>
+        <w:pStyle w:val="ListParagraph"/>
+        <w:spacing w:line="256" w:lineRule="auto"/>
+        <w:rPr>
+          <w:rFonts w:ascii="Arial" w:hAnsi="Arial" w:cs="Arial"/>
+          <w:sz w:val="24"/>
+          <w:szCs w:val="24"/>
+        </w:rPr>
+      </w:pPr>
+    </w:p>
+    <w:p>
+      <w:pPr>
+        <w:pStyle w:val="ListParagraph"/>
+        <w:spacing w:line="256" w:lineRule="auto"/>
+        <w:rPr>
+          <w:rFonts w:ascii="Arial" w:hAnsi="Arial" w:cs="Arial"/>
+          <w:sz w:val="24"/>
+          <w:szCs w:val="24"/>
+        </w:rPr>
+      </w:pPr>
+      <w:r>
+        <w:rPr>
+          <w:rFonts w:ascii="Arial" w:hAnsi="Arial" w:cs="Arial"/>
+          <w:b/>
+          <w:bCs/>
+          <w:sz w:val="24"/>
+          <w:szCs w:val="24"/>
+        </w:rPr>
+        <w:t xml:space="preserve">Expected Result: </w:t>
+      </w:r>
+      <w:r>
+        <w:rPr>
+          <w:rFonts w:ascii="Arial" w:hAnsi="Arial" w:cs="Arial"/>
+          <w:sz w:val="24"/>
+          <w:szCs w:val="24"/>
+        </w:rPr>
+        <w:t>Both anonymous clients should have unique usernames displayed on the profile screen.</w:t>
+      </w:r>
+    </w:p>
+    <w:p>
+      <w:pPr>
+        <w:pStyle w:val="ListParagraph"/>
+        <w:spacing w:line="256" w:lineRule="auto"/>
+        <w:rPr>
+          <w:rFonts w:ascii="Arial" w:hAnsi="Arial" w:cs="Arial"/>
+          <w:sz w:val="24"/>
+          <w:szCs w:val="24"/>
+        </w:rPr>
+      </w:pPr>
+    </w:p>
+    <w:p>
+      <w:pPr>
+        <w:pStyle w:val="ListParagraph"/>
+        <w:spacing w:line="256" w:lineRule="auto"/>
+        <w:rPr>
+          <w:rFonts w:ascii="Arial" w:hAnsi="Arial" w:cs="Arial"/>
+          <w:sz w:val="24"/>
+          <w:szCs w:val="24"/>
+        </w:rPr>
+      </w:pPr>
+    </w:p>
+    <w:p>
+      <w:pPr>
+        <w:pStyle w:val="ListParagraph"/>
+        <w:spacing w:line="256" w:lineRule="auto"/>
+        <w:rPr>
+          <w:rFonts w:ascii="Arial" w:hAnsi="Arial" w:cs="Arial"/>
+          <w:sz w:val="24"/>
+          <w:szCs w:val="24"/>
+        </w:rPr>
+      </w:pPr>
+    </w:p>
+    <w:p>
+      <w:pPr>
+        <w:pStyle w:val="ListParagraph"/>
+        <w:spacing w:line="256" w:lineRule="auto"/>
+        <w:rPr>
+          <w:rFonts w:ascii="Arial" w:hAnsi="Arial" w:cs="Arial"/>
+          <w:sz w:val="24"/>
+          <w:szCs w:val="24"/>
+        </w:rPr>
+      </w:pPr>
+    </w:p>
+    <w:p>
+      <w:pPr>
+        <w:pStyle w:val="ListParagraph"/>
+        <w:spacing w:line="256" w:lineRule="auto"/>
+        <w:rPr>
+          <w:rFonts w:ascii="Arial" w:hAnsi="Arial" w:cs="Arial"/>
+          <w:sz w:val="24"/>
+          <w:szCs w:val="24"/>
+        </w:rPr>
+      </w:pPr>
+    </w:p>
+    <w:p>
+      <w:pPr>
+        <w:pStyle w:val="ListParagraph"/>
+        <w:spacing w:line="256" w:lineRule="auto"/>
+        <w:rPr>
+          <w:rFonts w:ascii="Arial" w:hAnsi="Arial" w:cs="Arial"/>
+          <w:sz w:val="24"/>
+          <w:szCs w:val="24"/>
+        </w:rPr>
+      </w:pPr>
+    </w:p>
+    <w:p>
+      <w:pPr>
+        <w:pStyle w:val="ListParagraph"/>
+        <w:spacing w:line="256" w:lineRule="auto"/>
+        <w:rPr>
+          <w:rFonts w:ascii="Arial" w:hAnsi="Arial" w:cs="Arial"/>
+          <w:sz w:val="24"/>
+          <w:szCs w:val="24"/>
+        </w:rPr>
+      </w:pPr>
+    </w:p>
+    <w:p>
+      <w:pPr>
+        <w:pStyle w:val="ListParagraph"/>
+        <w:spacing w:line="256" w:lineRule="auto"/>
+        <w:rPr>
+          <w:rFonts w:ascii="Arial" w:hAnsi="Arial" w:cs="Arial"/>
+          <w:sz w:val="24"/>
+          <w:szCs w:val="24"/>
+        </w:rPr>
+      </w:pPr>
+    </w:p>
+    <w:p>
+      <w:pPr>
+        <w:pStyle w:val="ListParagraph"/>
+        <w:spacing w:line="256" w:lineRule="auto"/>
+        <w:rPr>
+          <w:rFonts w:ascii="Arial" w:hAnsi="Arial" w:cs="Arial"/>
+          <w:sz w:val="24"/>
+          <w:szCs w:val="24"/>
+        </w:rPr>
+      </w:pPr>
+    </w:p>
+    <w:p>
+      <w:pPr>
+        <w:pStyle w:val="ListParagraph"/>
+        <w:spacing w:line="256" w:lineRule="auto"/>
+        <w:rPr>
+          <w:rFonts w:ascii="Arial" w:hAnsi="Arial" w:cs="Arial"/>
+          <w:sz w:val="24"/>
+          <w:szCs w:val="24"/>
+        </w:rPr>
+      </w:pPr>
+    </w:p>
+    <w:p>
+      <w:pPr>
+        <w:pStyle w:val="ListParagraph"/>
+        <w:spacing w:line="256" w:lineRule="auto"/>
+        <w:rPr>
+          <w:rFonts w:ascii="Arial" w:hAnsi="Arial" w:cs="Arial"/>
+          <w:sz w:val="24"/>
+          <w:szCs w:val="24"/>
+        </w:rPr>
+      </w:pPr>
+    </w:p>
+    <w:p>
+      <w:pPr>
+        <w:pStyle w:val="ListParagraph"/>
+        <w:spacing w:line="256" w:lineRule="auto"/>
+        <w:rPr>
+          <w:rFonts w:ascii="Arial" w:hAnsi="Arial" w:cs="Arial"/>
+          <w:sz w:val="24"/>
+          <w:szCs w:val="24"/>
+        </w:rPr>
+      </w:pPr>
+    </w:p>
+    <w:p>
+      <w:pPr>
+        <w:pStyle w:val="ListParagraph"/>
+        <w:spacing w:line="256" w:lineRule="auto"/>
+        <w:rPr>
+          <w:rFonts w:ascii="Arial" w:hAnsi="Arial" w:cs="Arial"/>
+          <w:sz w:val="24"/>
+          <w:szCs w:val="24"/>
+        </w:rPr>
+      </w:pPr>
+    </w:p>
+    <w:p>
+      <w:pPr>
+        <w:pStyle w:val="ListParagraph"/>
+        <w:spacing w:line="256" w:lineRule="auto"/>
+        <w:rPr>
+          <w:rFonts w:ascii="Arial" w:hAnsi="Arial" w:cs="Arial"/>
+          <w:sz w:val="24"/>
+          <w:szCs w:val="24"/>
+        </w:rPr>
+      </w:pPr>
+    </w:p>
+    <w:p>
+      <w:pPr>
+        <w:pStyle w:val="ListParagraph"/>
+        <w:spacing w:line="256" w:lineRule="auto"/>
+        <w:rPr>
+          <w:rFonts w:ascii="Arial" w:hAnsi="Arial" w:cs="Arial"/>
+          <w:sz w:val="24"/>
+          <w:szCs w:val="24"/>
+        </w:rPr>
+      </w:pPr>
+    </w:p>
+    <w:p>
+      <w:pPr>
+        <w:pStyle w:val="ListParagraph"/>
+        <w:spacing w:line="256" w:lineRule="auto"/>
+        <w:rPr>
+          <w:rFonts w:ascii="Arial" w:hAnsi="Arial" w:cs="Arial"/>
+          <w:sz w:val="24"/>
+          <w:szCs w:val="24"/>
+        </w:rPr>
+      </w:pPr>
+    </w:p>
+    <w:p>
+      <w:pPr>
+        <w:pStyle w:val="ListParagraph"/>
+        <w:spacing w:line="256" w:lineRule="auto"/>
+        <w:rPr>
+          <w:rFonts w:ascii="Arial" w:hAnsi="Arial" w:cs="Arial"/>
+          <w:sz w:val="24"/>
+          <w:szCs w:val="24"/>
+        </w:rPr>
+      </w:pPr>
+    </w:p>
+    <w:p>
+      <w:pPr>
+        <w:pStyle w:val="ListParagraph"/>
+        <w:spacing w:line="256" w:lineRule="auto"/>
+        <w:rPr>
+          <w:rFonts w:ascii="Arial" w:hAnsi="Arial" w:cs="Arial"/>
+          <w:sz w:val="24"/>
+          <w:szCs w:val="24"/>
+        </w:rPr>
+      </w:pPr>
+    </w:p>
+    <w:p>
+      <w:pPr>
+        <w:pStyle w:val="ListParagraph"/>
+        <w:spacing w:line="256" w:lineRule="auto"/>
+        <w:rPr>
+          <w:rFonts w:ascii="Arial" w:hAnsi="Arial" w:cs="Arial"/>
+          <w:sz w:val="24"/>
+          <w:szCs w:val="24"/>
+        </w:rPr>
+      </w:pPr>
+    </w:p>
+    <w:p>
+      <w:pPr>
+        <w:spacing w:line="256" w:lineRule="auto"/>
+        <w:rPr>
+          <w:rFonts w:ascii="Arial" w:hAnsi="Arial" w:cs="Arial"/>
+          <w:sz w:val="24"/>
+          <w:szCs w:val="24"/>
+        </w:rPr>
+      </w:pPr>
+    </w:p>
+    <w:p>
+      <w:pPr>
+        <w:rPr>
+          <w:rFonts w:ascii="Arial" w:hAnsi="Arial" w:cs="Arial"/>
+          <w:b/>
+          <w:bCs/>
+          <w:sz w:val="24"/>
+          <w:szCs w:val="24"/>
+        </w:rPr>
+      </w:pPr>
+      <w:r>
+        <w:rPr>
+          <w:rFonts w:ascii="Arial" w:hAnsi="Arial" w:cs="Arial"/>
+          <w:b/>
+          <w:bCs/>
+          <w:sz w:val="24"/>
+          <w:szCs w:val="24"/>
+        </w:rPr>
+        <w:br w:type="page"/>
+      </w:r>
+    </w:p>
+    <w:p>
+      <w:pPr>
+        <w:spacing w:line="256" w:lineRule="auto"/>
+        <w:rPr>
+          <w:rFonts w:ascii="Arial" w:hAnsi="Arial" w:cs="Arial"/>
+          <w:b/>
+          <w:bCs/>
+          <w:sz w:val="24"/>
+          <w:szCs w:val="24"/>
+        </w:rPr>
+      </w:pPr>
+      <w:proofErr w:type="spellStart"/>
+      <w:r>
+        <w:rPr>
+          <w:rFonts w:ascii="Arial" w:hAnsi="Arial" w:cs="Arial"/>
+          <w:b/>
+          <w:bCs/>
+          <w:sz w:val="24"/>
+          <w:szCs w:val="24"/>
+        </w:rPr>
+        <w:lastRenderedPageBreak/>
+        <w:t>VirtuCard</w:t>
+      </w:r>
+      <w:proofErr w:type="spellEnd"/>
+      <w:r>
+        <w:rPr>
+          <w:rFonts w:ascii="Arial" w:hAnsi="Arial" w:cs="Arial"/>
+          <w:b/>
+          <w:bCs/>
+          <w:sz w:val="24"/>
+          <w:szCs w:val="24"/>
+        </w:rPr>
+        <w:t xml:space="preserve"> Client</w:t>
+      </w:r>
+      <w:r>
+        <w:rPr>
+          <w:rFonts w:ascii="Arial" w:hAnsi="Arial" w:cs="Arial"/>
+          <w:b/>
+          <w:bCs/>
+          <w:sz w:val="24"/>
+          <w:szCs w:val="24"/>
+        </w:rPr>
+        <w:t xml:space="preserve"> 1</w:t>
+      </w:r>
+      <w:r>
+        <w:rPr>
+          <w:rFonts w:ascii="Arial" w:hAnsi="Arial" w:cs="Arial"/>
+          <w:b/>
+          <w:bCs/>
+          <w:sz w:val="24"/>
+          <w:szCs w:val="24"/>
+        </w:rPr>
+        <w:t>:</w:t>
+      </w:r>
+    </w:p>
+    <w:p>
+      <w:pPr>
+        <w:spacing w:line="256" w:lineRule="auto"/>
+        <w:rPr>
+          <w:rFonts w:ascii="Arial" w:hAnsi="Arial" w:cs="Arial"/>
+          <w:sz w:val="24"/>
+          <w:szCs w:val="24"/>
+        </w:rPr>
+      </w:pPr>
+      <w:r>
+        <w:rPr>
+          <w:rFonts w:ascii="Arial" w:hAnsi="Arial" w:cs="Arial"/>
+          <w:sz w:val="24"/>
+          <w:szCs w:val="24"/>
+        </w:rPr>
+        <w:t>Username visible on profile screen</w:t>
+      </w:r>
+    </w:p>
+    <w:p>
+      <w:pPr>
+        <w:spacing w:line="256" w:lineRule="auto"/>
+        <w:rPr>
+          <w:rFonts w:ascii="Arial" w:hAnsi="Arial" w:cs="Arial"/>
+          <w:sz w:val="24"/>
+          <w:szCs w:val="24"/>
+        </w:rPr>
+      </w:pPr>
+      <w:r>
+        <w:rPr>
+          <w:rFonts w:ascii="Arial" w:hAnsi="Arial" w:cs="Arial"/>
+          <w:noProof/>
           <w:sz w:val="24"/>
           <w:szCs w:val="24"/>
         </w:rPr>
         <w:drawing>
-          <wp:inline distT="0" distB="0" distL="0" distR="0" wp14:anchorId="6CE9C772" wp14:editId="7B0F8BA7">
-            <wp:extent cx="1767840" cy="3506298"/>
-            <wp:effectExtent l="0" t="0" r="3810" b="0"/>
-            <wp:docPr id="2" name="Picture 2"/>
+          <wp:inline distT="0" distB="0" distL="0" distR="0" wp14:anchorId="5208FE81" wp14:editId="2549AC87">
+            <wp:extent cx="1493520" cy="2987040"/>
+            <wp:effectExtent l="0" t="0" r="0" b="3810"/>
+            <wp:docPr id="9" name="Picture 9"/>
             <wp:cNvGraphicFramePr>
               <a:graphicFrameLocks xmlns:a="http://schemas.openxmlformats.org/drawingml/2006/main" noChangeAspect="1"/>
             </wp:cNvGraphicFramePr>
@@ -683,753 +1622,6 @@
                   <pic:spPr>
                     <a:xfrm>
                       <a:off x="0" y="0"/>
-                      <a:ext cx="1775681" cy="3521849"/>
-                    </a:xfrm>
-                    <a:prstGeom prst="rect">
-                      <a:avLst/>
-                    </a:prstGeom>
-                  </pic:spPr>
-                </pic:pic>
-              </a:graphicData>
-            </a:graphic>
-          </wp:inline>
-        </w:drawing>
-      </w:r>
-    </w:p>
-    <w:p>
-      <w:pPr>
-        <w:spacing w:line="256" w:lineRule="auto"/>
-        <w:rPr>
-          <w:rFonts w:ascii="Arial" w:hAnsi="Arial" w:cs="Arial"/>
-          <w:sz w:val="24"/>
-          <w:szCs w:val="24"/>
-        </w:rPr>
-      </w:pPr>
-      <w:r>
-        <w:rPr>
-          <w:rFonts w:ascii="Arial" w:hAnsi="Arial" w:cs="Arial"/>
-          <w:sz w:val="24"/>
-          <w:szCs w:val="24"/>
-        </w:rPr>
-        <w:t>Username visible on profile screen</w:t>
-      </w:r>
-    </w:p>
-    <w:p>
-      <w:pPr>
-        <w:spacing w:line="256" w:lineRule="auto"/>
-        <w:rPr>
-          <w:rFonts w:ascii="Arial" w:hAnsi="Arial" w:cs="Arial"/>
-          <w:sz w:val="24"/>
-          <w:szCs w:val="24"/>
-        </w:rPr>
-      </w:pPr>
-      <w:r>
-        <w:rPr>
-          <w:rFonts w:ascii="Arial" w:hAnsi="Arial" w:cs="Arial"/>
-          <w:sz w:val="24"/>
-          <w:szCs w:val="24"/>
-        </w:rPr>
-        <w:drawing>
-          <wp:inline distT="0" distB="0" distL="0" distR="0" wp14:anchorId="52654964" wp14:editId="3F03F2D2">
-            <wp:extent cx="2084968" cy="4175760"/>
-            <wp:effectExtent l="0" t="0" r="0" b="0"/>
-            <wp:docPr id="4" name="Picture 4"/>
-            <wp:cNvGraphicFramePr>
-              <a:graphicFrameLocks xmlns:a="http://schemas.openxmlformats.org/drawingml/2006/main" noChangeAspect="1"/>
-            </wp:cNvGraphicFramePr>
-            <a:graphic xmlns:a="http://schemas.openxmlformats.org/drawingml/2006/main">
-              <a:graphicData uri="http://schemas.openxmlformats.org/drawingml/2006/picture">
-                <pic:pic xmlns:pic="http://schemas.openxmlformats.org/drawingml/2006/picture">
-                  <pic:nvPicPr>
-                    <pic:cNvPr id="1" name=""/>
-                    <pic:cNvPicPr/>
-                  </pic:nvPicPr>
-                  <pic:blipFill>
-                    <a:blip r:embed="rId7"/>
-                    <a:stretch>
-                      <a:fillRect/>
-                    </a:stretch>
-                  </pic:blipFill>
-                  <pic:spPr>
-                    <a:xfrm>
-                      <a:off x="0" y="0"/>
-                      <a:ext cx="2092211" cy="4190266"/>
-                    </a:xfrm>
-                    <a:prstGeom prst="rect">
-                      <a:avLst/>
-                    </a:prstGeom>
-                  </pic:spPr>
-                </pic:pic>
-              </a:graphicData>
-            </a:graphic>
-          </wp:inline>
-        </w:drawing>
-      </w:r>
-    </w:p>
-    <w:p>
-      <w:pPr>
-        <w:spacing w:line="256" w:lineRule="auto"/>
-        <w:rPr>
-          <w:rFonts w:ascii="Arial" w:hAnsi="Arial" w:cs="Arial"/>
-          <w:sz w:val="24"/>
-          <w:szCs w:val="24"/>
-        </w:rPr>
-      </w:pPr>
-    </w:p>
-    <w:p>
-      <w:pPr>
-        <w:rPr>
-          <w:b/>
-          <w:bCs/>
-          <w:sz w:val="32"/>
-          <w:szCs w:val="32"/>
-        </w:rPr>
-      </w:pPr>
-      <w:r>
-        <w:rPr>
-          <w:b/>
-          <w:bCs/>
-          <w:sz w:val="32"/>
-          <w:szCs w:val="32"/>
-        </w:rPr>
-        <w:br w:type="page"/>
-      </w:r>
-    </w:p>
-    <w:p>
-      <w:pPr>
-        <w:jc w:val="center"/>
-        <w:rPr>
-          <w:b/>
-          <w:bCs/>
-          <w:sz w:val="32"/>
-          <w:szCs w:val="32"/>
-        </w:rPr>
-      </w:pPr>
-      <w:r>
-        <w:rPr>
-          <w:b/>
-          <w:bCs/>
-          <w:sz w:val="32"/>
-          <w:szCs w:val="32"/>
-        </w:rPr>
-        <w:t>Test 2</w:t>
-      </w:r>
-    </w:p>
-    <w:p>
-      <w:pPr>
-        <w:pStyle w:val="ListParagraph"/>
-        <w:numPr>
-          <w:ilvl w:val="0"/>
-          <w:numId w:val="10"/>
-        </w:numPr>
-        <w:spacing w:line="256" w:lineRule="auto"/>
-        <w:rPr>
-          <w:rFonts w:ascii="Arial" w:hAnsi="Arial" w:cs="Arial"/>
-          <w:sz w:val="24"/>
-          <w:szCs w:val="24"/>
-        </w:rPr>
-      </w:pPr>
-      <w:r>
-        <w:rPr>
-          <w:rFonts w:ascii="Arial" w:hAnsi="Arial" w:cs="Arial"/>
-          <w:sz w:val="24"/>
-          <w:szCs w:val="24"/>
-        </w:rPr>
-        <w:t xml:space="preserve">Start </w:t>
-      </w:r>
-      <w:proofErr w:type="spellStart"/>
-      <w:r>
-        <w:rPr>
-          <w:rFonts w:ascii="Arial" w:hAnsi="Arial" w:cs="Arial"/>
-          <w:sz w:val="24"/>
-          <w:szCs w:val="24"/>
-        </w:rPr>
-        <w:t>VirtuCardClient</w:t>
-      </w:r>
-      <w:proofErr w:type="spellEnd"/>
-      <w:r>
-        <w:rPr>
-          <w:rFonts w:ascii="Arial" w:hAnsi="Arial" w:cs="Arial"/>
-          <w:sz w:val="24"/>
-          <w:szCs w:val="24"/>
-        </w:rPr>
-        <w:t xml:space="preserve"> application</w:t>
-      </w:r>
-    </w:p>
-    <w:p>
-      <w:pPr>
-        <w:pStyle w:val="ListParagraph"/>
-        <w:numPr>
-          <w:ilvl w:val="0"/>
-          <w:numId w:val="10"/>
-        </w:numPr>
-        <w:spacing w:line="256" w:lineRule="auto"/>
-        <w:rPr>
-          <w:rFonts w:ascii="Arial" w:hAnsi="Arial" w:cs="Arial"/>
-          <w:sz w:val="24"/>
-          <w:szCs w:val="24"/>
-        </w:rPr>
-      </w:pPr>
-      <w:r>
-        <w:rPr>
-          <w:rFonts w:ascii="Arial" w:hAnsi="Arial" w:cs="Arial"/>
-          <w:sz w:val="24"/>
-          <w:szCs w:val="24"/>
-        </w:rPr>
-        <w:t xml:space="preserve">Click the button labeled “Play </w:t>
-      </w:r>
-      <w:proofErr w:type="gramStart"/>
-      <w:r>
-        <w:rPr>
-          <w:rFonts w:ascii="Arial" w:hAnsi="Arial" w:cs="Arial"/>
-          <w:sz w:val="24"/>
-          <w:szCs w:val="24"/>
-        </w:rPr>
-        <w:t>Anonymously”</w:t>
-      </w:r>
-      <w:proofErr w:type="gramEnd"/>
-    </w:p>
-    <w:p>
-      <w:pPr>
-        <w:pStyle w:val="ListParagraph"/>
-        <w:numPr>
-          <w:ilvl w:val="0"/>
-          <w:numId w:val="10"/>
-        </w:numPr>
-        <w:spacing w:line="256" w:lineRule="auto"/>
-        <w:rPr>
-          <w:rFonts w:ascii="Arial" w:hAnsi="Arial" w:cs="Arial"/>
-          <w:sz w:val="24"/>
-          <w:szCs w:val="24"/>
-        </w:rPr>
-      </w:pPr>
-      <w:r>
-        <w:rPr>
-          <w:rFonts w:ascii="Arial" w:hAnsi="Arial" w:cs="Arial"/>
-          <w:sz w:val="24"/>
-          <w:szCs w:val="24"/>
-        </w:rPr>
-        <w:t xml:space="preserve">Press the Profile button on the top left of the </w:t>
-      </w:r>
-      <w:proofErr w:type="gramStart"/>
-      <w:r>
-        <w:rPr>
-          <w:rFonts w:ascii="Arial" w:hAnsi="Arial" w:cs="Arial"/>
-          <w:sz w:val="24"/>
-          <w:szCs w:val="24"/>
-        </w:rPr>
-        <w:t>screen</w:t>
-      </w:r>
-      <w:proofErr w:type="gramEnd"/>
-    </w:p>
-    <w:p>
-      <w:pPr>
-        <w:pStyle w:val="ListParagraph"/>
-        <w:numPr>
-          <w:ilvl w:val="0"/>
-          <w:numId w:val="10"/>
-        </w:numPr>
-        <w:spacing w:line="256" w:lineRule="auto"/>
-        <w:rPr>
-          <w:rFonts w:ascii="Arial" w:hAnsi="Arial" w:cs="Arial"/>
-          <w:sz w:val="24"/>
-          <w:szCs w:val="24"/>
-        </w:rPr>
-      </w:pPr>
-      <w:r>
-        <w:rPr>
-          <w:rFonts w:ascii="Arial" w:hAnsi="Arial" w:cs="Arial"/>
-          <w:sz w:val="24"/>
-          <w:szCs w:val="24"/>
-        </w:rPr>
-        <w:t xml:space="preserve">Start another </w:t>
-      </w:r>
-      <w:proofErr w:type="spellStart"/>
-      <w:r>
-        <w:rPr>
-          <w:rFonts w:ascii="Arial" w:hAnsi="Arial" w:cs="Arial"/>
-          <w:sz w:val="24"/>
-          <w:szCs w:val="24"/>
-        </w:rPr>
-        <w:t>VirtuCardClient</w:t>
-      </w:r>
-      <w:proofErr w:type="spellEnd"/>
-      <w:r>
-        <w:rPr>
-          <w:rFonts w:ascii="Arial" w:hAnsi="Arial" w:cs="Arial"/>
-          <w:sz w:val="24"/>
-          <w:szCs w:val="24"/>
-        </w:rPr>
-        <w:t xml:space="preserve"> </w:t>
-      </w:r>
-      <w:proofErr w:type="gramStart"/>
-      <w:r>
-        <w:rPr>
-          <w:rFonts w:ascii="Arial" w:hAnsi="Arial" w:cs="Arial"/>
-          <w:sz w:val="24"/>
-          <w:szCs w:val="24"/>
-        </w:rPr>
-        <w:t>application</w:t>
-      </w:r>
-      <w:proofErr w:type="gramEnd"/>
-    </w:p>
-    <w:p>
-      <w:pPr>
-        <w:pStyle w:val="ListParagraph"/>
-        <w:numPr>
-          <w:ilvl w:val="0"/>
-          <w:numId w:val="10"/>
-        </w:numPr>
-        <w:spacing w:line="256" w:lineRule="auto"/>
-        <w:rPr>
-          <w:rFonts w:ascii="Arial" w:hAnsi="Arial" w:cs="Arial"/>
-          <w:sz w:val="24"/>
-          <w:szCs w:val="24"/>
-        </w:rPr>
-      </w:pPr>
-      <w:r>
-        <w:rPr>
-          <w:rFonts w:ascii="Arial" w:hAnsi="Arial" w:cs="Arial"/>
-          <w:sz w:val="24"/>
-          <w:szCs w:val="24"/>
-        </w:rPr>
-        <w:t xml:space="preserve">Click the button labeled “Play </w:t>
-      </w:r>
-      <w:proofErr w:type="gramStart"/>
-      <w:r>
-        <w:rPr>
-          <w:rFonts w:ascii="Arial" w:hAnsi="Arial" w:cs="Arial"/>
-          <w:sz w:val="24"/>
-          <w:szCs w:val="24"/>
-        </w:rPr>
-        <w:t>Anonymously”</w:t>
-      </w:r>
-      <w:proofErr w:type="gramEnd"/>
-    </w:p>
-    <w:p>
-      <w:pPr>
-        <w:pStyle w:val="ListParagraph"/>
-        <w:numPr>
-          <w:ilvl w:val="0"/>
-          <w:numId w:val="10"/>
-        </w:numPr>
-        <w:spacing w:line="256" w:lineRule="auto"/>
-        <w:rPr>
-          <w:rFonts w:ascii="Arial" w:hAnsi="Arial" w:cs="Arial"/>
-          <w:sz w:val="24"/>
-          <w:szCs w:val="24"/>
-        </w:rPr>
-      </w:pPr>
-      <w:r>
-        <w:rPr>
-          <w:rFonts w:ascii="Arial" w:hAnsi="Arial" w:cs="Arial"/>
-          <w:sz w:val="24"/>
-          <w:szCs w:val="24"/>
-        </w:rPr>
-        <w:t xml:space="preserve">Press the Profile button on the top left of the </w:t>
-      </w:r>
-      <w:proofErr w:type="gramStart"/>
-      <w:r>
-        <w:rPr>
-          <w:rFonts w:ascii="Arial" w:hAnsi="Arial" w:cs="Arial"/>
-          <w:sz w:val="24"/>
-          <w:szCs w:val="24"/>
-        </w:rPr>
-        <w:t>screen</w:t>
-      </w:r>
-      <w:proofErr w:type="gramEnd"/>
-    </w:p>
-    <w:p>
-      <w:pPr>
-        <w:pStyle w:val="ListParagraph"/>
-        <w:spacing w:line="256" w:lineRule="auto"/>
-        <w:rPr>
-          <w:rFonts w:ascii="Arial" w:hAnsi="Arial" w:cs="Arial"/>
-          <w:sz w:val="24"/>
-          <w:szCs w:val="24"/>
-        </w:rPr>
-      </w:pPr>
-    </w:p>
-    <w:p>
-      <w:pPr>
-        <w:pStyle w:val="ListParagraph"/>
-        <w:spacing w:line="256" w:lineRule="auto"/>
-        <w:rPr>
-          <w:rFonts w:ascii="Arial" w:hAnsi="Arial" w:cs="Arial"/>
-          <w:sz w:val="24"/>
-          <w:szCs w:val="24"/>
-        </w:rPr>
-      </w:pPr>
-      <w:r>
-        <w:rPr>
-          <w:rFonts w:ascii="Arial" w:hAnsi="Arial" w:cs="Arial"/>
-          <w:b/>
-          <w:bCs/>
-          <w:sz w:val="24"/>
-          <w:szCs w:val="24"/>
-        </w:rPr>
-        <w:t xml:space="preserve">Expected Result: </w:t>
-      </w:r>
-      <w:r>
-        <w:rPr>
-          <w:rFonts w:ascii="Arial" w:hAnsi="Arial" w:cs="Arial"/>
-          <w:sz w:val="24"/>
-          <w:szCs w:val="24"/>
-        </w:rPr>
-        <w:t>Both anonymous clients should have unique usernames displayed on the profile screen.</w:t>
-      </w:r>
-    </w:p>
-    <w:p>
-      <w:pPr>
-        <w:pStyle w:val="ListParagraph"/>
-        <w:spacing w:line="256" w:lineRule="auto"/>
-        <w:rPr>
-          <w:rFonts w:ascii="Arial" w:hAnsi="Arial" w:cs="Arial"/>
-          <w:sz w:val="24"/>
-          <w:szCs w:val="24"/>
-        </w:rPr>
-      </w:pPr>
-    </w:p>
-    <w:p>
-      <w:pPr>
-        <w:pStyle w:val="ListParagraph"/>
-        <w:spacing w:line="256" w:lineRule="auto"/>
-        <w:rPr>
-          <w:rFonts w:ascii="Arial" w:hAnsi="Arial" w:cs="Arial"/>
-          <w:sz w:val="24"/>
-          <w:szCs w:val="24"/>
-        </w:rPr>
-      </w:pPr>
-    </w:p>
-    <w:p>
-      <w:pPr>
-        <w:pStyle w:val="ListParagraph"/>
-        <w:spacing w:line="256" w:lineRule="auto"/>
-        <w:rPr>
-          <w:rFonts w:ascii="Arial" w:hAnsi="Arial" w:cs="Arial"/>
-          <w:sz w:val="24"/>
-          <w:szCs w:val="24"/>
-        </w:rPr>
-      </w:pPr>
-    </w:p>
-    <w:p>
-      <w:pPr>
-        <w:pStyle w:val="ListParagraph"/>
-        <w:spacing w:line="256" w:lineRule="auto"/>
-        <w:rPr>
-          <w:rFonts w:ascii="Arial" w:hAnsi="Arial" w:cs="Arial"/>
-          <w:sz w:val="24"/>
-          <w:szCs w:val="24"/>
-        </w:rPr>
-      </w:pPr>
-    </w:p>
-    <w:p>
-      <w:pPr>
-        <w:pStyle w:val="ListParagraph"/>
-        <w:spacing w:line="256" w:lineRule="auto"/>
-        <w:rPr>
-          <w:rFonts w:ascii="Arial" w:hAnsi="Arial" w:cs="Arial"/>
-          <w:sz w:val="24"/>
-          <w:szCs w:val="24"/>
-        </w:rPr>
-      </w:pPr>
-    </w:p>
-    <w:p>
-      <w:pPr>
-        <w:pStyle w:val="ListParagraph"/>
-        <w:spacing w:line="256" w:lineRule="auto"/>
-        <w:rPr>
-          <w:rFonts w:ascii="Arial" w:hAnsi="Arial" w:cs="Arial"/>
-          <w:sz w:val="24"/>
-          <w:szCs w:val="24"/>
-        </w:rPr>
-      </w:pPr>
-    </w:p>
-    <w:p>
-      <w:pPr>
-        <w:pStyle w:val="ListParagraph"/>
-        <w:spacing w:line="256" w:lineRule="auto"/>
-        <w:rPr>
-          <w:rFonts w:ascii="Arial" w:hAnsi="Arial" w:cs="Arial"/>
-          <w:sz w:val="24"/>
-          <w:szCs w:val="24"/>
-        </w:rPr>
-      </w:pPr>
-    </w:p>
-    <w:p>
-      <w:pPr>
-        <w:pStyle w:val="ListParagraph"/>
-        <w:spacing w:line="256" w:lineRule="auto"/>
-        <w:rPr>
-          <w:rFonts w:ascii="Arial" w:hAnsi="Arial" w:cs="Arial"/>
-          <w:sz w:val="24"/>
-          <w:szCs w:val="24"/>
-        </w:rPr>
-      </w:pPr>
-    </w:p>
-    <w:p>
-      <w:pPr>
-        <w:pStyle w:val="ListParagraph"/>
-        <w:spacing w:line="256" w:lineRule="auto"/>
-        <w:rPr>
-          <w:rFonts w:ascii="Arial" w:hAnsi="Arial" w:cs="Arial"/>
-          <w:sz w:val="24"/>
-          <w:szCs w:val="24"/>
-        </w:rPr>
-      </w:pPr>
-    </w:p>
-    <w:p>
-      <w:pPr>
-        <w:pStyle w:val="ListParagraph"/>
-        <w:spacing w:line="256" w:lineRule="auto"/>
-        <w:rPr>
-          <w:rFonts w:ascii="Arial" w:hAnsi="Arial" w:cs="Arial"/>
-          <w:sz w:val="24"/>
-          <w:szCs w:val="24"/>
-        </w:rPr>
-      </w:pPr>
-    </w:p>
-    <w:p>
-      <w:pPr>
-        <w:pStyle w:val="ListParagraph"/>
-        <w:spacing w:line="256" w:lineRule="auto"/>
-        <w:rPr>
-          <w:rFonts w:ascii="Arial" w:hAnsi="Arial" w:cs="Arial"/>
-          <w:sz w:val="24"/>
-          <w:szCs w:val="24"/>
-        </w:rPr>
-      </w:pPr>
-    </w:p>
-    <w:p>
-      <w:pPr>
-        <w:pStyle w:val="ListParagraph"/>
-        <w:spacing w:line="256" w:lineRule="auto"/>
-        <w:rPr>
-          <w:rFonts w:ascii="Arial" w:hAnsi="Arial" w:cs="Arial"/>
-          <w:sz w:val="24"/>
-          <w:szCs w:val="24"/>
-        </w:rPr>
-      </w:pPr>
-    </w:p>
-    <w:p>
-      <w:pPr>
-        <w:pStyle w:val="ListParagraph"/>
-        <w:spacing w:line="256" w:lineRule="auto"/>
-        <w:rPr>
-          <w:rFonts w:ascii="Arial" w:hAnsi="Arial" w:cs="Arial"/>
-          <w:sz w:val="24"/>
-          <w:szCs w:val="24"/>
-        </w:rPr>
-      </w:pPr>
-    </w:p>
-    <w:p>
-      <w:pPr>
-        <w:pStyle w:val="ListParagraph"/>
-        <w:spacing w:line="256" w:lineRule="auto"/>
-        <w:rPr>
-          <w:rFonts w:ascii="Arial" w:hAnsi="Arial" w:cs="Arial"/>
-          <w:sz w:val="24"/>
-          <w:szCs w:val="24"/>
-        </w:rPr>
-      </w:pPr>
-    </w:p>
-    <w:p>
-      <w:pPr>
-        <w:pStyle w:val="ListParagraph"/>
-        <w:spacing w:line="256" w:lineRule="auto"/>
-        <w:rPr>
-          <w:rFonts w:ascii="Arial" w:hAnsi="Arial" w:cs="Arial"/>
-          <w:sz w:val="24"/>
-          <w:szCs w:val="24"/>
-        </w:rPr>
-      </w:pPr>
-    </w:p>
-    <w:p>
-      <w:pPr>
-        <w:pStyle w:val="ListParagraph"/>
-        <w:spacing w:line="256" w:lineRule="auto"/>
-        <w:rPr>
-          <w:rFonts w:ascii="Arial" w:hAnsi="Arial" w:cs="Arial"/>
-          <w:sz w:val="24"/>
-          <w:szCs w:val="24"/>
-        </w:rPr>
-      </w:pPr>
-    </w:p>
-    <w:p>
-      <w:pPr>
-        <w:pStyle w:val="ListParagraph"/>
-        <w:spacing w:line="256" w:lineRule="auto"/>
-        <w:rPr>
-          <w:rFonts w:ascii="Arial" w:hAnsi="Arial" w:cs="Arial"/>
-          <w:sz w:val="24"/>
-          <w:szCs w:val="24"/>
-        </w:rPr>
-      </w:pPr>
-    </w:p>
-    <w:p>
-      <w:pPr>
-        <w:pStyle w:val="ListParagraph"/>
-        <w:spacing w:line="256" w:lineRule="auto"/>
-        <w:rPr>
-          <w:rFonts w:ascii="Arial" w:hAnsi="Arial" w:cs="Arial"/>
-          <w:sz w:val="24"/>
-          <w:szCs w:val="24"/>
-        </w:rPr>
-      </w:pPr>
-    </w:p>
-    <w:p>
-      <w:pPr>
-        <w:pStyle w:val="ListParagraph"/>
-        <w:spacing w:line="256" w:lineRule="auto"/>
-        <w:rPr>
-          <w:rFonts w:ascii="Arial" w:hAnsi="Arial" w:cs="Arial"/>
-          <w:sz w:val="24"/>
-          <w:szCs w:val="24"/>
-        </w:rPr>
-      </w:pPr>
-    </w:p>
-    <w:p>
-      <w:pPr>
-        <w:spacing w:line="256" w:lineRule="auto"/>
-        <w:rPr>
-          <w:rFonts w:ascii="Arial" w:hAnsi="Arial" w:cs="Arial"/>
-          <w:sz w:val="24"/>
-          <w:szCs w:val="24"/>
-        </w:rPr>
-      </w:pPr>
-    </w:p>
-    <w:p>
-      <w:pPr>
-        <w:rPr>
-          <w:rFonts w:ascii="Arial" w:hAnsi="Arial" w:cs="Arial"/>
-          <w:b/>
-          <w:bCs/>
-          <w:sz w:val="24"/>
-          <w:szCs w:val="24"/>
-        </w:rPr>
-      </w:pPr>
-      <w:r>
-        <w:rPr>
-          <w:rFonts w:ascii="Arial" w:hAnsi="Arial" w:cs="Arial"/>
-          <w:b/>
-          <w:bCs/>
-          <w:sz w:val="24"/>
-          <w:szCs w:val="24"/>
-        </w:rPr>
-        <w:br w:type="page"/>
-      </w:r>
-    </w:p>
-    <w:p>
-      <w:pPr>
-        <w:spacing w:line="256" w:lineRule="auto"/>
-        <w:rPr>
-          <w:rFonts w:ascii="Arial" w:hAnsi="Arial" w:cs="Arial"/>
-          <w:b/>
-          <w:bCs/>
-          <w:sz w:val="24"/>
-          <w:szCs w:val="24"/>
-        </w:rPr>
-      </w:pPr>
-      <w:proofErr w:type="spellStart"/>
-      <w:r>
-        <w:rPr>
-          <w:rFonts w:ascii="Arial" w:hAnsi="Arial" w:cs="Arial"/>
-          <w:b/>
-          <w:bCs/>
-          <w:sz w:val="24"/>
-          <w:szCs w:val="24"/>
-        </w:rPr>
-        <w:t>VirtuCard</w:t>
-      </w:r>
-      <w:proofErr w:type="spellEnd"/>
-      <w:r>
-        <w:rPr>
-          <w:rFonts w:ascii="Arial" w:hAnsi="Arial" w:cs="Arial"/>
-          <w:b/>
-          <w:bCs/>
-          <w:sz w:val="24"/>
-          <w:szCs w:val="24"/>
-        </w:rPr>
-        <w:t xml:space="preserve"> Client</w:t>
-      </w:r>
-      <w:r>
-        <w:rPr>
-          <w:rFonts w:ascii="Arial" w:hAnsi="Arial" w:cs="Arial"/>
-          <w:b/>
-          <w:bCs/>
-          <w:sz w:val="24"/>
-          <w:szCs w:val="24"/>
-        </w:rPr>
-        <w:t xml:space="preserve"> 1</w:t>
-      </w:r>
-      <w:r>
-        <w:rPr>
-          <w:rFonts w:ascii="Arial" w:hAnsi="Arial" w:cs="Arial"/>
-          <w:b/>
-          <w:bCs/>
-          <w:sz w:val="24"/>
-          <w:szCs w:val="24"/>
-        </w:rPr>
-        <w:t>:</w:t>
-      </w:r>
-    </w:p>
-    <w:p>
-      <w:pPr>
-        <w:spacing w:line="256" w:lineRule="auto"/>
-        <w:rPr>
-          <w:rFonts w:ascii="Arial" w:hAnsi="Arial" w:cs="Arial"/>
-          <w:sz w:val="24"/>
-          <w:szCs w:val="24"/>
-        </w:rPr>
-      </w:pPr>
-      <w:r>
-        <w:rPr>
-          <w:rFonts w:ascii="Arial" w:hAnsi="Arial" w:cs="Arial"/>
-          <w:sz w:val="24"/>
-          <w:szCs w:val="24"/>
-        </w:rPr>
-        <w:t>Username visible on profile screen</w:t>
-      </w:r>
-    </w:p>
-    <w:p>
-      <w:pPr>
-        <w:spacing w:line="256" w:lineRule="auto"/>
-        <w:rPr>
-          <w:rFonts w:ascii="Arial" w:hAnsi="Arial" w:cs="Arial"/>
-          <w:sz w:val="24"/>
-          <w:szCs w:val="24"/>
-        </w:rPr>
-      </w:pPr>
-      <w:r>
-        <w:rPr>
-          <w:rFonts w:ascii="Arial" w:hAnsi="Arial" w:cs="Arial"/>
-          <w:sz w:val="24"/>
-          <w:szCs w:val="24"/>
-        </w:rPr>
-        <w:drawing>
-          <wp:inline distT="0" distB="0" distL="0" distR="0" wp14:anchorId="5208FE81" wp14:editId="2549AC87">
-            <wp:extent cx="1493520" cy="2987040"/>
-            <wp:effectExtent l="0" t="0" r="0" b="3810"/>
-            <wp:docPr id="9" name="Picture 9"/>
-            <wp:cNvGraphicFramePr>
-              <a:graphicFrameLocks xmlns:a="http://schemas.openxmlformats.org/drawingml/2006/main" noChangeAspect="1"/>
-            </wp:cNvGraphicFramePr>
-            <a:graphic xmlns:a="http://schemas.openxmlformats.org/drawingml/2006/main">
-              <a:graphicData uri="http://schemas.openxmlformats.org/drawingml/2006/picture">
-                <pic:pic xmlns:pic="http://schemas.openxmlformats.org/drawingml/2006/picture">
-                  <pic:nvPicPr>
-                    <pic:cNvPr id="1" name=""/>
-                    <pic:cNvPicPr/>
-                  </pic:nvPicPr>
-                  <pic:blipFill>
-                    <a:blip r:embed="rId8"/>
-                    <a:stretch>
-                      <a:fillRect/>
-                    </a:stretch>
-                  </pic:blipFill>
-                  <pic:spPr>
-                    <a:xfrm>
-                      <a:off x="0" y="0"/>
                       <a:ext cx="1493741" cy="2987482"/>
                     </a:xfrm>
                     <a:prstGeom prst="rect">
@@ -1494,17 +1686,7 @@
           <w:sz w:val="24"/>
           <w:szCs w:val="24"/>
         </w:rPr>
-        <w:t xml:space="preserve"> </w:t>
-      </w:r>
-      <w:r>
-        <w:rPr>
-          <w:rFonts w:ascii="Arial" w:hAnsi="Arial" w:cs="Arial"/>
-          <w:b/>
-          <w:bCs/>
-          <w:sz w:val="24"/>
-          <w:szCs w:val="24"/>
-        </w:rPr>
-        <w:t>2:</w:t>
+        <w:t xml:space="preserve"> 2:</w:t>
       </w:r>
     </w:p>
     <w:p>
@@ -1567,7 +1749,7 @@
                     </pic:cNvPicPr>
                   </pic:nvPicPr>
                   <pic:blipFill>
-                    <a:blip r:embed="rId9" cstate="print">
+                    <a:blip r:embed="rId7" cstate="print">
                       <a:extLst>
                         <a:ext uri="{28A0092B-C50C-407E-A947-70E740481C1C}">
                           <a14:useLocalDpi xmlns:a14="http://schemas.microsoft.com/office/drawing/2010/main" val="0"/>
@@ -1630,6 +1812,7 @@
           <w:sz w:val="32"/>
           <w:szCs w:val="32"/>
         </w:rPr>
+        <w:lastRenderedPageBreak/>
         <w:t xml:space="preserve">Test </w:t>
       </w:r>
       <w:r>
@@ -1703,18 +1886,8 @@
           <w:sz w:val="24"/>
           <w:szCs w:val="24"/>
         </w:rPr>
-        <w:t xml:space="preserve">Click the button labeled “Play </w:t>
-      </w:r>
-      <w:proofErr w:type="gramStart"/>
-      <w:r>
-        <w:rPr>
-          <w:rFonts w:ascii="Arial" w:hAnsi="Arial" w:cs="Arial"/>
-          <w:sz w:val="24"/>
-          <w:szCs w:val="24"/>
-        </w:rPr>
-        <w:t>Anonymously”</w:t>
-      </w:r>
-      <w:proofErr w:type="gramEnd"/>
+        <w:t>Click the button labeled “Play Anonymously”</w:t>
+      </w:r>
     </w:p>
     <w:p>
       <w:pPr>
@@ -1736,18 +1909,8 @@
           <w:sz w:val="24"/>
           <w:szCs w:val="24"/>
         </w:rPr>
-        <w:t xml:space="preserve">Press the Profile button on the top left of the </w:t>
-      </w:r>
-      <w:proofErr w:type="gramStart"/>
-      <w:r>
-        <w:rPr>
-          <w:rFonts w:ascii="Arial" w:hAnsi="Arial" w:cs="Arial"/>
-          <w:sz w:val="24"/>
-          <w:szCs w:val="24"/>
-        </w:rPr>
-        <w:t>screen</w:t>
-      </w:r>
-      <w:proofErr w:type="gramEnd"/>
+        <w:t>Press the Profile button on the top left of the screen</w:t>
+      </w:r>
     </w:p>
     <w:p>
       <w:pPr>
@@ -1787,18 +1950,8 @@
           <w:sz w:val="24"/>
           <w:szCs w:val="24"/>
         </w:rPr>
-        <w:t xml:space="preserve"> </w:t>
-      </w:r>
-      <w:proofErr w:type="gramStart"/>
-      <w:r>
-        <w:rPr>
-          <w:rFonts w:ascii="Arial" w:hAnsi="Arial" w:cs="Arial"/>
-          <w:sz w:val="24"/>
-          <w:szCs w:val="24"/>
-        </w:rPr>
-        <w:t>application</w:t>
-      </w:r>
-      <w:proofErr w:type="gramEnd"/>
+        <w:t xml:space="preserve"> application</w:t>
+      </w:r>
     </w:p>
     <w:p>
       <w:pPr>
@@ -1820,18 +1973,8 @@
           <w:sz w:val="24"/>
           <w:szCs w:val="24"/>
         </w:rPr>
-        <w:t xml:space="preserve">Click the button labeled “Play </w:t>
-      </w:r>
-      <w:proofErr w:type="gramStart"/>
-      <w:r>
-        <w:rPr>
-          <w:rFonts w:ascii="Arial" w:hAnsi="Arial" w:cs="Arial"/>
-          <w:sz w:val="24"/>
-          <w:szCs w:val="24"/>
-        </w:rPr>
-        <w:t>Anonymously”</w:t>
-      </w:r>
-      <w:proofErr w:type="gramEnd"/>
+        <w:t>Click the button labeled “Play Anonymously”</w:t>
+      </w:r>
     </w:p>
     <w:p>
       <w:pPr>
@@ -1853,18 +1996,8 @@
           <w:sz w:val="24"/>
           <w:szCs w:val="24"/>
         </w:rPr>
-        <w:t xml:space="preserve">Press the Profile button on the top left of the </w:t>
-      </w:r>
-      <w:proofErr w:type="gramStart"/>
-      <w:r>
-        <w:rPr>
-          <w:rFonts w:ascii="Arial" w:hAnsi="Arial" w:cs="Arial"/>
-          <w:sz w:val="24"/>
-          <w:szCs w:val="24"/>
-        </w:rPr>
-        <w:t>screen</w:t>
-      </w:r>
-      <w:proofErr w:type="gramEnd"/>
+        <w:t>Press the Profile button on the top left of the screen</w:t>
+      </w:r>
     </w:p>
     <w:p>
       <w:pPr>
@@ -1886,23 +2019,7 @@
           <w:sz w:val="24"/>
           <w:szCs w:val="24"/>
         </w:rPr>
-        <w:t>Start VirtuCard</w:t>
-      </w:r>
-      <w:r>
-        <w:rPr>
-          <w:rFonts w:ascii="Arial" w:hAnsi="Arial" w:cs="Arial"/>
-          <w:sz w:val="24"/>
-          <w:szCs w:val="24"/>
-        </w:rPr>
-        <w:t xml:space="preserve">Host </w:t>
-      </w:r>
-      <w:r>
-        <w:rPr>
-          <w:rFonts w:ascii="Arial" w:hAnsi="Arial" w:cs="Arial"/>
-          <w:sz w:val="24"/>
-          <w:szCs w:val="24"/>
-        </w:rPr>
-        <w:t>application</w:t>
+        <w:t>Start VirtuCardHost application</w:t>
       </w:r>
     </w:p>
     <w:p>
@@ -1925,18 +2042,8 @@
           <w:sz w:val="24"/>
           <w:szCs w:val="24"/>
         </w:rPr>
-        <w:t xml:space="preserve">Click the button labeled “Sign </w:t>
-      </w:r>
-      <w:proofErr w:type="gramStart"/>
-      <w:r>
-        <w:rPr>
-          <w:rFonts w:ascii="Arial" w:hAnsi="Arial" w:cs="Arial"/>
-          <w:sz w:val="24"/>
-          <w:szCs w:val="24"/>
-        </w:rPr>
-        <w:t>In”</w:t>
-      </w:r>
-      <w:proofErr w:type="gramEnd"/>
+        <w:t>Click the button labeled “Sign In”</w:t>
+      </w:r>
     </w:p>
     <w:p>
       <w:pPr>
@@ -2015,19 +2122,8 @@
           <w:szCs w:val="24"/>
           <w:shd w:val="clear" w:color="auto" w:fill="FFFFFF"/>
         </w:rPr>
-        <w:t>Press the button labeled “</w:t>
-      </w:r>
-      <w:proofErr w:type="gramStart"/>
-      <w:r>
-        <w:rPr>
-          <w:rFonts w:ascii="Arial" w:hAnsi="Arial" w:cs="Arial"/>
-          <w:sz w:val="24"/>
-          <w:szCs w:val="24"/>
-          <w:shd w:val="clear" w:color="auto" w:fill="FFFFFF"/>
-        </w:rPr>
-        <w:t>Login”</w:t>
-      </w:r>
-      <w:proofErr w:type="gramEnd"/>
+        <w:t>Press the button labeled “Login”</w:t>
+      </w:r>
     </w:p>
     <w:p>
       <w:pPr>
@@ -2052,27 +2148,7 @@
           <w:szCs w:val="24"/>
           <w:shd w:val="clear" w:color="auto" w:fill="FFFFFF"/>
         </w:rPr>
-        <w:t xml:space="preserve">A window should appear saying “Login </w:t>
-      </w:r>
-      <w:proofErr w:type="gramStart"/>
-      <w:r>
-        <w:rPr>
-          <w:rFonts w:ascii="Arial" w:hAnsi="Arial" w:cs="Arial"/>
-          <w:sz w:val="24"/>
-          <w:szCs w:val="24"/>
-          <w:shd w:val="clear" w:color="auto" w:fill="FFFFFF"/>
-        </w:rPr>
-        <w:t>Success</w:t>
-      </w:r>
-      <w:proofErr w:type="gramEnd"/>
-      <w:r>
-        <w:rPr>
-          <w:rFonts w:ascii="Arial" w:hAnsi="Arial" w:cs="Arial"/>
-          <w:sz w:val="24"/>
-          <w:szCs w:val="24"/>
-          <w:shd w:val="clear" w:color="auto" w:fill="FFFFFF"/>
-        </w:rPr>
-        <w:t>”</w:t>
+        <w:t>A window should appear saying “Login Success”</w:t>
       </w:r>
     </w:p>
     <w:p>
@@ -2095,18 +2171,8 @@
           <w:sz w:val="24"/>
           <w:szCs w:val="24"/>
         </w:rPr>
-        <w:t xml:space="preserve">Press the OK button that appears on that </w:t>
-      </w:r>
-      <w:proofErr w:type="gramStart"/>
-      <w:r>
-        <w:rPr>
-          <w:rFonts w:ascii="Arial" w:hAnsi="Arial" w:cs="Arial"/>
-          <w:sz w:val="24"/>
-          <w:szCs w:val="24"/>
-        </w:rPr>
-        <w:t>window</w:t>
-      </w:r>
-      <w:proofErr w:type="gramEnd"/>
+        <w:t>Press the OK button that appears on that window</w:t>
+      </w:r>
     </w:p>
     <w:p>
       <w:pPr>
@@ -2146,18 +2212,8 @@
           <w:sz w:val="24"/>
           <w:szCs w:val="24"/>
         </w:rPr>
-        <w:t xml:space="preserve">” option from the game choices </w:t>
-      </w:r>
-      <w:proofErr w:type="gramStart"/>
-      <w:r>
-        <w:rPr>
-          <w:rFonts w:ascii="Arial" w:hAnsi="Arial" w:cs="Arial"/>
-          <w:sz w:val="24"/>
-          <w:szCs w:val="24"/>
-        </w:rPr>
-        <w:t>dropdown</w:t>
-      </w:r>
-      <w:proofErr w:type="gramEnd"/>
+        <w:t>” option from the game choices dropdown</w:t>
+      </w:r>
     </w:p>
     <w:p>
       <w:pPr>
@@ -2243,18 +2299,8 @@
           <w:sz w:val="24"/>
           <w:szCs w:val="24"/>
         </w:rPr>
-        <w:t xml:space="preserve">Press the Join Game button on the </w:t>
-      </w:r>
-      <w:proofErr w:type="gramStart"/>
-      <w:r>
-        <w:rPr>
-          <w:rFonts w:ascii="Arial" w:hAnsi="Arial" w:cs="Arial"/>
-          <w:sz w:val="24"/>
-          <w:szCs w:val="24"/>
-        </w:rPr>
-        <w:t>client</w:t>
-      </w:r>
-      <w:proofErr w:type="gramEnd"/>
+        <w:t>Press the Join Game button on the client</w:t>
+      </w:r>
     </w:p>
     <w:p>
       <w:pPr>
@@ -2276,31 +2322,7 @@
           <w:sz w:val="24"/>
           <w:szCs w:val="24"/>
         </w:rPr>
-        <w:t>On the waiting screen on the VirtuCardHost application</w:t>
-      </w:r>
-      <w:r>
-        <w:rPr>
-          <w:rFonts w:ascii="Arial" w:hAnsi="Arial" w:cs="Arial"/>
-          <w:sz w:val="24"/>
-          <w:szCs w:val="24"/>
-        </w:rPr>
-        <w:t xml:space="preserve"> and</w:t>
-      </w:r>
-      <w:r>
-        <w:rPr>
-          <w:rFonts w:ascii="Arial" w:hAnsi="Arial" w:cs="Arial"/>
-          <w:sz w:val="24"/>
-          <w:szCs w:val="24"/>
-        </w:rPr>
-        <w:t xml:space="preserve"> observe the name of the </w:t>
-      </w:r>
-      <w:r>
-        <w:rPr>
-          <w:rFonts w:ascii="Arial" w:hAnsi="Arial" w:cs="Arial"/>
-          <w:sz w:val="24"/>
-          <w:szCs w:val="24"/>
-        </w:rPr>
-        <w:t>players in the game</w:t>
+        <w:t>On the waiting screen on the VirtuCardHost application and observe the name of the players in the game</w:t>
       </w:r>
     </w:p>
     <w:p>
@@ -2323,18 +2345,8 @@
           <w:sz w:val="24"/>
           <w:szCs w:val="24"/>
         </w:rPr>
-        <w:t xml:space="preserve">Press the Start Game button on the </w:t>
-      </w:r>
-      <w:proofErr w:type="gramStart"/>
-      <w:r>
-        <w:rPr>
-          <w:rFonts w:ascii="Arial" w:hAnsi="Arial" w:cs="Arial"/>
-          <w:sz w:val="24"/>
-          <w:szCs w:val="24"/>
-        </w:rPr>
-        <w:t>host</w:t>
-      </w:r>
-      <w:proofErr w:type="gramEnd"/>
+        <w:t>Press the Start Game button on the host</w:t>
+      </w:r>
     </w:p>
     <w:p>
       <w:pPr>
@@ -2420,6 +2432,7 @@
           <w:sz w:val="24"/>
           <w:szCs w:val="24"/>
         </w:rPr>
+        <w:lastRenderedPageBreak/>
         <w:t>VirtuCard</w:t>
       </w:r>
       <w:proofErr w:type="spellEnd"/>
@@ -2469,31 +2482,22 @@
           <w:sz w:val="24"/>
           <w:szCs w:val="24"/>
         </w:rPr>
-        <w:t xml:space="preserve">Unique anonymous usernames are present on the waiting </w:t>
-      </w:r>
-      <w:proofErr w:type="gramStart"/>
-      <w:r>
-        <w:rPr>
-          <w:rFonts w:ascii="Arial" w:hAnsi="Arial" w:cs="Arial"/>
-          <w:sz w:val="24"/>
-          <w:szCs w:val="24"/>
-        </w:rPr>
-        <w:t>screen</w:t>
-      </w:r>
-      <w:proofErr w:type="gramEnd"/>
-    </w:p>
-    <w:p>
-      <w:pPr>
-        <w:spacing w:line="256" w:lineRule="auto"/>
-        <w:rPr>
-          <w:rFonts w:ascii="Arial" w:hAnsi="Arial" w:cs="Arial"/>
-          <w:sz w:val="24"/>
-          <w:szCs w:val="24"/>
-        </w:rPr>
-      </w:pPr>
-      <w:r>
-        <w:rPr>
-          <w:rFonts w:ascii="Arial" w:hAnsi="Arial" w:cs="Arial"/>
+        <w:t>Unique anonymous usernames are present on the waiting screen</w:t>
+      </w:r>
+    </w:p>
+    <w:p>
+      <w:pPr>
+        <w:spacing w:line="256" w:lineRule="auto"/>
+        <w:rPr>
+          <w:rFonts w:ascii="Arial" w:hAnsi="Arial" w:cs="Arial"/>
+          <w:sz w:val="24"/>
+          <w:szCs w:val="24"/>
+        </w:rPr>
+      </w:pPr>
+      <w:r>
+        <w:rPr>
+          <w:rFonts w:ascii="Arial" w:hAnsi="Arial" w:cs="Arial"/>
+          <w:noProof/>
           <w:sz w:val="24"/>
           <w:szCs w:val="24"/>
         </w:rPr>
@@ -2502,6 +2506,263 @@
             <wp:extent cx="5113020" cy="2884814"/>
             <wp:effectExtent l="0" t="0" r="0" b="0"/>
             <wp:docPr id="10" name="Picture 10"/>
+            <wp:cNvGraphicFramePr>
+              <a:graphicFrameLocks xmlns:a="http://schemas.openxmlformats.org/drawingml/2006/main" noChangeAspect="1"/>
+            </wp:cNvGraphicFramePr>
+            <a:graphic xmlns:a="http://schemas.openxmlformats.org/drawingml/2006/main">
+              <a:graphicData uri="http://schemas.openxmlformats.org/drawingml/2006/picture">
+                <pic:pic xmlns:pic="http://schemas.openxmlformats.org/drawingml/2006/picture">
+                  <pic:nvPicPr>
+                    <pic:cNvPr id="1" name=""/>
+                    <pic:cNvPicPr/>
+                  </pic:nvPicPr>
+                  <pic:blipFill>
+                    <a:blip r:embed="rId8"/>
+                    <a:stretch>
+                      <a:fillRect/>
+                    </a:stretch>
+                  </pic:blipFill>
+                  <pic:spPr>
+                    <a:xfrm>
+                      <a:off x="0" y="0"/>
+                      <a:ext cx="5114725" cy="2885776"/>
+                    </a:xfrm>
+                    <a:prstGeom prst="rect">
+                      <a:avLst/>
+                    </a:prstGeom>
+                  </pic:spPr>
+                </pic:pic>
+              </a:graphicData>
+            </a:graphic>
+          </wp:inline>
+        </w:drawing>
+      </w:r>
+    </w:p>
+    <w:p>
+      <w:pPr>
+        <w:spacing w:line="256" w:lineRule="auto"/>
+        <w:rPr>
+          <w:rFonts w:ascii="Arial" w:hAnsi="Arial" w:cs="Arial"/>
+          <w:sz w:val="24"/>
+          <w:szCs w:val="24"/>
+        </w:rPr>
+      </w:pPr>
+      <w:r>
+        <w:rPr>
+          <w:rFonts w:ascii="Arial" w:hAnsi="Arial" w:cs="Arial"/>
+          <w:sz w:val="24"/>
+          <w:szCs w:val="24"/>
+        </w:rPr>
+        <w:t>Profile icons shown with anonymous unique usernames</w:t>
+      </w:r>
+    </w:p>
+    <w:p>
+      <w:pPr>
+        <w:spacing w:line="256" w:lineRule="auto"/>
+        <w:rPr>
+          <w:rFonts w:ascii="Arial" w:hAnsi="Arial" w:cs="Arial"/>
+          <w:sz w:val="24"/>
+          <w:szCs w:val="24"/>
+        </w:rPr>
+      </w:pPr>
+      <w:r>
+        <w:rPr>
+          <w:rFonts w:ascii="Arial" w:hAnsi="Arial" w:cs="Arial"/>
+          <w:noProof/>
+          <w:sz w:val="24"/>
+          <w:szCs w:val="24"/>
+        </w:rPr>
+        <w:drawing>
+          <wp:inline distT="0" distB="0" distL="0" distR="0" wp14:anchorId="5750C87F" wp14:editId="3599E902">
+            <wp:extent cx="5113020" cy="2901202"/>
+            <wp:effectExtent l="0" t="0" r="0" b="0"/>
+            <wp:docPr id="11" name="Picture 11"/>
+            <wp:cNvGraphicFramePr>
+              <a:graphicFrameLocks xmlns:a="http://schemas.openxmlformats.org/drawingml/2006/main" noChangeAspect="1"/>
+            </wp:cNvGraphicFramePr>
+            <a:graphic xmlns:a="http://schemas.openxmlformats.org/drawingml/2006/main">
+              <a:graphicData uri="http://schemas.openxmlformats.org/drawingml/2006/picture">
+                <pic:pic xmlns:pic="http://schemas.openxmlformats.org/drawingml/2006/picture">
+                  <pic:nvPicPr>
+                    <pic:cNvPr id="1" name=""/>
+                    <pic:cNvPicPr/>
+                  </pic:nvPicPr>
+                  <pic:blipFill>
+                    <a:blip r:embed="rId9"/>
+                    <a:stretch>
+                      <a:fillRect/>
+                    </a:stretch>
+                  </pic:blipFill>
+                  <pic:spPr>
+                    <a:xfrm>
+                      <a:off x="0" y="0"/>
+                      <a:ext cx="5127287" cy="2909297"/>
+                    </a:xfrm>
+                    <a:prstGeom prst="rect">
+                      <a:avLst/>
+                    </a:prstGeom>
+                  </pic:spPr>
+                </pic:pic>
+              </a:graphicData>
+            </a:graphic>
+          </wp:inline>
+        </w:drawing>
+      </w:r>
+    </w:p>
+    <w:p>
+      <w:pPr>
+        <w:spacing w:line="256" w:lineRule="auto"/>
+        <w:rPr>
+          <w:rFonts w:ascii="Arial" w:hAnsi="Arial" w:cs="Arial"/>
+          <w:b/>
+          <w:bCs/>
+          <w:sz w:val="24"/>
+          <w:szCs w:val="24"/>
+        </w:rPr>
+      </w:pPr>
+    </w:p>
+    <w:p>
+      <w:pPr>
+        <w:spacing w:line="256" w:lineRule="auto"/>
+        <w:rPr>
+          <w:rFonts w:ascii="Arial" w:hAnsi="Arial" w:cs="Arial"/>
+          <w:b/>
+          <w:bCs/>
+          <w:sz w:val="24"/>
+          <w:szCs w:val="24"/>
+        </w:rPr>
+      </w:pPr>
+    </w:p>
+    <w:p>
+      <w:pPr>
+        <w:spacing w:line="256" w:lineRule="auto"/>
+        <w:rPr>
+          <w:rFonts w:ascii="Arial" w:hAnsi="Arial" w:cs="Arial"/>
+          <w:b/>
+          <w:bCs/>
+          <w:sz w:val="24"/>
+          <w:szCs w:val="24"/>
+        </w:rPr>
+      </w:pPr>
+    </w:p>
+    <w:p>
+      <w:pPr>
+        <w:spacing w:line="256" w:lineRule="auto"/>
+        <w:rPr>
+          <w:rFonts w:ascii="Arial" w:hAnsi="Arial" w:cs="Arial"/>
+          <w:b/>
+          <w:bCs/>
+          <w:sz w:val="24"/>
+          <w:szCs w:val="24"/>
+        </w:rPr>
+      </w:pPr>
+    </w:p>
+    <w:p>
+      <w:pPr>
+        <w:spacing w:line="256" w:lineRule="auto"/>
+        <w:rPr>
+          <w:rFonts w:ascii="Arial" w:hAnsi="Arial" w:cs="Arial"/>
+          <w:b/>
+          <w:bCs/>
+          <w:sz w:val="24"/>
+          <w:szCs w:val="24"/>
+        </w:rPr>
+      </w:pPr>
+    </w:p>
+    <w:p>
+      <w:pPr>
+        <w:spacing w:line="256" w:lineRule="auto"/>
+        <w:rPr>
+          <w:rFonts w:ascii="Arial" w:hAnsi="Arial" w:cs="Arial"/>
+          <w:b/>
+          <w:bCs/>
+          <w:sz w:val="24"/>
+          <w:szCs w:val="24"/>
+        </w:rPr>
+      </w:pPr>
+      <w:proofErr w:type="spellStart"/>
+      <w:r>
+        <w:rPr>
+          <w:rFonts w:ascii="Arial" w:hAnsi="Arial" w:cs="Arial"/>
+          <w:b/>
+          <w:bCs/>
+          <w:sz w:val="24"/>
+          <w:szCs w:val="24"/>
+        </w:rPr>
+        <w:lastRenderedPageBreak/>
+        <w:t>VirtuCard</w:t>
+      </w:r>
+      <w:proofErr w:type="spellEnd"/>
+      <w:r>
+        <w:rPr>
+          <w:rFonts w:ascii="Arial" w:hAnsi="Arial" w:cs="Arial"/>
+          <w:b/>
+          <w:bCs/>
+          <w:sz w:val="24"/>
+          <w:szCs w:val="24"/>
+        </w:rPr>
+        <w:t xml:space="preserve"> </w:t>
+      </w:r>
+      <w:r>
+        <w:rPr>
+          <w:rFonts w:ascii="Arial" w:hAnsi="Arial" w:cs="Arial"/>
+          <w:b/>
+          <w:bCs/>
+          <w:sz w:val="24"/>
+          <w:szCs w:val="24"/>
+        </w:rPr>
+        <w:t>Client</w:t>
+      </w:r>
+      <w:r>
+        <w:rPr>
+          <w:rFonts w:ascii="Arial" w:hAnsi="Arial" w:cs="Arial"/>
+          <w:b/>
+          <w:bCs/>
+          <w:sz w:val="24"/>
+          <w:szCs w:val="24"/>
+        </w:rPr>
+        <w:t>:</w:t>
+      </w:r>
+    </w:p>
+    <w:p>
+      <w:pPr>
+        <w:spacing w:line="256" w:lineRule="auto"/>
+        <w:rPr>
+          <w:rFonts w:ascii="Arial" w:hAnsi="Arial" w:cs="Arial"/>
+          <w:sz w:val="24"/>
+          <w:szCs w:val="24"/>
+        </w:rPr>
+      </w:pPr>
+      <w:r>
+        <w:rPr>
+          <w:rFonts w:ascii="Arial" w:hAnsi="Arial" w:cs="Arial"/>
+          <w:sz w:val="24"/>
+          <w:szCs w:val="24"/>
+        </w:rPr>
+        <w:t>Game status updates and chat are also labelled with the unique anonymous usernames</w:t>
+      </w:r>
+    </w:p>
+    <w:p>
+      <w:pPr>
+        <w:spacing w:line="256" w:lineRule="auto"/>
+        <w:rPr>
+          <w:rFonts w:ascii="Arial" w:hAnsi="Arial" w:cs="Arial"/>
+          <w:sz w:val="24"/>
+          <w:szCs w:val="24"/>
+        </w:rPr>
+      </w:pPr>
+      <w:r>
+        <w:rPr>
+          <w:rFonts w:ascii="Arial" w:hAnsi="Arial" w:cs="Arial"/>
+          <w:noProof/>
+          <w:sz w:val="24"/>
+          <w:szCs w:val="24"/>
+        </w:rPr>
+        <w:drawing>
+          <wp:inline distT="0" distB="0" distL="0" distR="0" wp14:anchorId="5D184730" wp14:editId="076FE005">
+            <wp:extent cx="3458058" cy="6849431"/>
+            <wp:effectExtent l="0" t="0" r="9525" b="0"/>
+            <wp:docPr id="12" name="Picture 12"/>
             <wp:cNvGraphicFramePr>
               <a:graphicFrameLocks xmlns:a="http://schemas.openxmlformats.org/drawingml/2006/main" noChangeAspect="1"/>
             </wp:cNvGraphicFramePr>
@@ -2521,7 +2782,7 @@
                   <pic:spPr>
                     <a:xfrm>
                       <a:off x="0" y="0"/>
-                      <a:ext cx="5114725" cy="2885776"/>
+                      <a:ext cx="3458058" cy="6849431"/>
                     </a:xfrm>
                     <a:prstGeom prst="rect">
                       <a:avLst/>
@@ -2538,50 +2799,285 @@
       <w:pPr>
         <w:spacing w:line="256" w:lineRule="auto"/>
         <w:rPr>
-          <w:rFonts w:ascii="Arial" w:hAnsi="Arial" w:cs="Arial"/>
-          <w:sz w:val="24"/>
-          <w:szCs w:val="24"/>
-        </w:rPr>
-      </w:pPr>
-      <w:r>
-        <w:rPr>
-          <w:rFonts w:ascii="Arial" w:hAnsi="Arial" w:cs="Arial"/>
-          <w:sz w:val="24"/>
-          <w:szCs w:val="24"/>
-        </w:rPr>
-        <w:t xml:space="preserve">Profile icons shown with anonymous unique </w:t>
-      </w:r>
-      <w:proofErr w:type="gramStart"/>
-      <w:r>
-        <w:rPr>
-          <w:rFonts w:ascii="Arial" w:hAnsi="Arial" w:cs="Arial"/>
-          <w:sz w:val="24"/>
-          <w:szCs w:val="24"/>
-        </w:rPr>
-        <w:t>usernames</w:t>
-      </w:r>
-      <w:proofErr w:type="gramEnd"/>
-    </w:p>
-    <w:p>
-      <w:pPr>
-        <w:spacing w:line="256" w:lineRule="auto"/>
-        <w:rPr>
-          <w:rFonts w:ascii="Arial" w:hAnsi="Arial" w:cs="Arial"/>
-          <w:sz w:val="24"/>
-          <w:szCs w:val="24"/>
-        </w:rPr>
-      </w:pPr>
-      <w:r>
-        <w:rPr>
-          <w:rFonts w:ascii="Arial" w:hAnsi="Arial" w:cs="Arial"/>
+          <w:b/>
+          <w:bCs/>
+          <w:sz w:val="32"/>
+          <w:szCs w:val="32"/>
+        </w:rPr>
+      </w:pPr>
+    </w:p>
+    <w:p>
+      <w:pPr>
+        <w:spacing w:line="256" w:lineRule="auto"/>
+        <w:rPr>
+          <w:b/>
+          <w:bCs/>
+          <w:sz w:val="32"/>
+          <w:szCs w:val="32"/>
+        </w:rPr>
+      </w:pPr>
+    </w:p>
+    <w:p>
+      <w:pPr>
+        <w:spacing w:line="256" w:lineRule="auto"/>
+        <w:jc w:val="center"/>
+        <w:rPr>
+          <w:rFonts w:ascii="Arial" w:hAnsi="Arial" w:cs="Arial"/>
+          <w:sz w:val="24"/>
+          <w:szCs w:val="24"/>
+        </w:rPr>
+      </w:pPr>
+      <w:r>
+        <w:rPr>
+          <w:b/>
+          <w:bCs/>
+          <w:sz w:val="32"/>
+          <w:szCs w:val="32"/>
+        </w:rPr>
+        <w:lastRenderedPageBreak/>
+        <w:t>Test 4</w:t>
+      </w:r>
+    </w:p>
+    <w:p>
+      <w:pPr>
+        <w:pStyle w:val="ListParagraph"/>
+        <w:numPr>
+          <w:ilvl w:val="0"/>
+          <w:numId w:val="12"/>
+        </w:numPr>
+        <w:spacing w:line="256" w:lineRule="auto"/>
+        <w:rPr>
+          <w:rFonts w:ascii="Arial" w:hAnsi="Arial" w:cs="Arial"/>
+          <w:sz w:val="24"/>
+          <w:szCs w:val="24"/>
+        </w:rPr>
+      </w:pPr>
+      <w:r>
+        <w:rPr>
+          <w:rFonts w:ascii="Arial" w:hAnsi="Arial" w:cs="Arial"/>
+          <w:sz w:val="24"/>
+          <w:szCs w:val="24"/>
+        </w:rPr>
+        <w:t xml:space="preserve">Start </w:t>
+      </w:r>
+      <w:proofErr w:type="spellStart"/>
+      <w:r>
+        <w:rPr>
+          <w:rFonts w:ascii="Arial" w:hAnsi="Arial" w:cs="Arial"/>
+          <w:sz w:val="24"/>
+          <w:szCs w:val="24"/>
+        </w:rPr>
+        <w:t>VirtuCardClient</w:t>
+      </w:r>
+      <w:proofErr w:type="spellEnd"/>
+      <w:r>
+        <w:rPr>
+          <w:rFonts w:ascii="Arial" w:hAnsi="Arial" w:cs="Arial"/>
+          <w:sz w:val="24"/>
+          <w:szCs w:val="24"/>
+        </w:rPr>
+        <w:t xml:space="preserve"> application</w:t>
+      </w:r>
+    </w:p>
+    <w:p>
+      <w:pPr>
+        <w:pStyle w:val="ListParagraph"/>
+        <w:numPr>
+          <w:ilvl w:val="0"/>
+          <w:numId w:val="12"/>
+        </w:numPr>
+        <w:spacing w:line="256" w:lineRule="auto"/>
+        <w:rPr>
+          <w:rFonts w:ascii="Arial" w:hAnsi="Arial" w:cs="Arial"/>
+          <w:sz w:val="24"/>
+          <w:szCs w:val="24"/>
+        </w:rPr>
+      </w:pPr>
+      <w:r>
+        <w:rPr>
+          <w:rFonts w:ascii="Arial" w:hAnsi="Arial" w:cs="Arial"/>
+          <w:sz w:val="24"/>
+          <w:szCs w:val="24"/>
+        </w:rPr>
+        <w:t>Click the button labeled “Play Anonymously”</w:t>
+      </w:r>
+    </w:p>
+    <w:p>
+      <w:pPr>
+        <w:pStyle w:val="ListParagraph"/>
+        <w:numPr>
+          <w:ilvl w:val="0"/>
+          <w:numId w:val="12"/>
+        </w:numPr>
+        <w:spacing w:line="256" w:lineRule="auto"/>
+        <w:rPr>
+          <w:rFonts w:ascii="Arial" w:hAnsi="Arial" w:cs="Arial"/>
+          <w:sz w:val="24"/>
+          <w:szCs w:val="24"/>
+        </w:rPr>
+      </w:pPr>
+      <w:r>
+        <w:rPr>
+          <w:rFonts w:ascii="Arial" w:hAnsi="Arial" w:cs="Arial"/>
+          <w:sz w:val="24"/>
+          <w:szCs w:val="24"/>
+        </w:rPr>
+        <w:t>Press the Settings button on the top right of the screen</w:t>
+      </w:r>
+    </w:p>
+    <w:p>
+      <w:pPr>
+        <w:pStyle w:val="ListParagraph"/>
+        <w:numPr>
+          <w:ilvl w:val="0"/>
+          <w:numId w:val="12"/>
+        </w:numPr>
+        <w:spacing w:line="256" w:lineRule="auto"/>
+        <w:rPr>
+          <w:rFonts w:ascii="Arial" w:hAnsi="Arial" w:cs="Arial"/>
+          <w:sz w:val="24"/>
+          <w:szCs w:val="24"/>
+        </w:rPr>
+      </w:pPr>
+      <w:r>
+        <w:rPr>
+          <w:rFonts w:ascii="Arial" w:hAnsi="Arial" w:cs="Arial"/>
+          <w:sz w:val="24"/>
+          <w:szCs w:val="24"/>
+        </w:rPr>
+        <w:t>Click the Exit Game button in the Settings menu</w:t>
+      </w:r>
+    </w:p>
+    <w:p>
+      <w:pPr>
+        <w:spacing w:line="256" w:lineRule="auto"/>
+        <w:ind w:left="360"/>
+        <w:rPr>
+          <w:rFonts w:ascii="Arial" w:hAnsi="Arial" w:cs="Arial"/>
+          <w:sz w:val="24"/>
+          <w:szCs w:val="24"/>
+        </w:rPr>
+      </w:pPr>
+    </w:p>
+    <w:p>
+      <w:pPr>
+        <w:spacing w:line="256" w:lineRule="auto"/>
+        <w:rPr>
+          <w:rFonts w:ascii="Arial" w:hAnsi="Arial" w:cs="Arial"/>
+          <w:sz w:val="24"/>
+          <w:szCs w:val="24"/>
+        </w:rPr>
+      </w:pPr>
+      <w:r>
+        <w:rPr>
+          <w:rFonts w:ascii="Arial" w:hAnsi="Arial" w:cs="Arial"/>
+          <w:b/>
+          <w:bCs/>
+          <w:sz w:val="24"/>
+          <w:szCs w:val="24"/>
+        </w:rPr>
+        <w:t xml:space="preserve">Expected Result: </w:t>
+      </w:r>
+      <w:r>
+        <w:rPr>
+          <w:rFonts w:ascii="Arial" w:hAnsi="Arial" w:cs="Arial"/>
+          <w:sz w:val="24"/>
+          <w:szCs w:val="24"/>
+        </w:rPr>
+        <w:t>The anonymous user’s client closes and their profile is deleted from Firebase</w:t>
+      </w:r>
+    </w:p>
+    <w:p>
+      <w:pPr>
+        <w:rPr>
+          <w:rFonts w:ascii="Arial" w:hAnsi="Arial" w:cs="Arial"/>
+          <w:sz w:val="24"/>
+          <w:szCs w:val="24"/>
+        </w:rPr>
+      </w:pPr>
+      <w:r>
+        <w:rPr>
+          <w:rFonts w:ascii="Arial" w:hAnsi="Arial" w:cs="Arial"/>
+          <w:sz w:val="24"/>
+          <w:szCs w:val="24"/>
+        </w:rPr>
+        <w:br w:type="page"/>
+      </w:r>
+    </w:p>
+    <w:p>
+      <w:pPr>
+        <w:spacing w:line="256" w:lineRule="auto"/>
+        <w:rPr>
+          <w:rFonts w:ascii="Arial" w:hAnsi="Arial" w:cs="Arial"/>
+          <w:b/>
+          <w:bCs/>
+          <w:sz w:val="24"/>
+          <w:szCs w:val="24"/>
+        </w:rPr>
+      </w:pPr>
+      <w:proofErr w:type="spellStart"/>
+      <w:r>
+        <w:rPr>
+          <w:rFonts w:ascii="Arial" w:hAnsi="Arial" w:cs="Arial"/>
+          <w:b/>
+          <w:bCs/>
+          <w:sz w:val="24"/>
+          <w:szCs w:val="24"/>
+        </w:rPr>
+        <w:lastRenderedPageBreak/>
+        <w:t>VirtuCard</w:t>
+      </w:r>
+      <w:proofErr w:type="spellEnd"/>
+      <w:r>
+        <w:rPr>
+          <w:rFonts w:ascii="Arial" w:hAnsi="Arial" w:cs="Arial"/>
+          <w:b/>
+          <w:bCs/>
+          <w:sz w:val="24"/>
+          <w:szCs w:val="24"/>
+        </w:rPr>
+        <w:t xml:space="preserve"> Client:</w:t>
+      </w:r>
+    </w:p>
+    <w:p>
+      <w:pPr>
+        <w:spacing w:line="256" w:lineRule="auto"/>
+        <w:rPr>
+          <w:rFonts w:ascii="Arial" w:hAnsi="Arial" w:cs="Arial"/>
+          <w:sz w:val="24"/>
+          <w:szCs w:val="24"/>
+        </w:rPr>
+      </w:pPr>
+      <w:r>
+        <w:rPr>
+          <w:rFonts w:ascii="Arial" w:hAnsi="Arial" w:cs="Arial"/>
+          <w:sz w:val="24"/>
+          <w:szCs w:val="24"/>
+        </w:rPr>
+        <w:t>Exit Game is available</w:t>
+      </w:r>
+    </w:p>
+    <w:p>
+      <w:pPr>
+        <w:spacing w:line="256" w:lineRule="auto"/>
+        <w:rPr>
+          <w:rFonts w:ascii="Arial" w:hAnsi="Arial" w:cs="Arial"/>
+          <w:sz w:val="24"/>
+          <w:szCs w:val="24"/>
+        </w:rPr>
+      </w:pPr>
+      <w:r>
+        <w:rPr>
+          <w:rFonts w:ascii="Arial" w:hAnsi="Arial" w:cs="Arial"/>
+          <w:noProof/>
           <w:sz w:val="24"/>
           <w:szCs w:val="24"/>
         </w:rPr>
         <w:drawing>
-          <wp:inline distT="0" distB="0" distL="0" distR="0" wp14:anchorId="5750C87F" wp14:editId="3599E902">
-            <wp:extent cx="5113020" cy="2901202"/>
-            <wp:effectExtent l="0" t="0" r="0" b="0"/>
-            <wp:docPr id="11" name="Picture 11"/>
+          <wp:inline distT="0" distB="0" distL="0" distR="0" wp14:anchorId="06D15547" wp14:editId="761A7D88">
+            <wp:extent cx="1943100" cy="3880772"/>
+            <wp:effectExtent l="0" t="0" r="0" b="5715"/>
+            <wp:docPr id="13" name="Picture 13"/>
             <wp:cNvGraphicFramePr>
               <a:graphicFrameLocks xmlns:a="http://schemas.openxmlformats.org/drawingml/2006/main" noChangeAspect="1"/>
             </wp:cNvGraphicFramePr>
@@ -2601,7 +3097,7 @@
                   <pic:spPr>
                     <a:xfrm>
                       <a:off x="0" y="0"/>
-                      <a:ext cx="5127287" cy="2909297"/>
+                      <a:ext cx="1944841" cy="3884249"/>
                     </a:xfrm>
                     <a:prstGeom prst="rect">
                       <a:avLst/>
@@ -2625,157 +3121,56 @@
           <w:szCs w:val="24"/>
         </w:rPr>
       </w:pPr>
-    </w:p>
-    <w:p>
-      <w:pPr>
-        <w:spacing w:line="256" w:lineRule="auto"/>
-        <w:rPr>
-          <w:rFonts w:ascii="Arial" w:hAnsi="Arial" w:cs="Arial"/>
-          <w:b/>
-          <w:bCs/>
-          <w:sz w:val="24"/>
-          <w:szCs w:val="24"/>
-        </w:rPr>
-      </w:pPr>
-    </w:p>
-    <w:p>
-      <w:pPr>
-        <w:spacing w:line="256" w:lineRule="auto"/>
-        <w:rPr>
-          <w:rFonts w:ascii="Arial" w:hAnsi="Arial" w:cs="Arial"/>
-          <w:b/>
-          <w:bCs/>
-          <w:sz w:val="24"/>
-          <w:szCs w:val="24"/>
-        </w:rPr>
-      </w:pPr>
-    </w:p>
-    <w:p>
-      <w:pPr>
-        <w:spacing w:line="256" w:lineRule="auto"/>
-        <w:rPr>
-          <w:rFonts w:ascii="Arial" w:hAnsi="Arial" w:cs="Arial"/>
-          <w:b/>
-          <w:bCs/>
-          <w:sz w:val="24"/>
-          <w:szCs w:val="24"/>
-        </w:rPr>
-      </w:pPr>
-    </w:p>
-    <w:p>
-      <w:pPr>
-        <w:spacing w:line="256" w:lineRule="auto"/>
-        <w:rPr>
-          <w:rFonts w:ascii="Arial" w:hAnsi="Arial" w:cs="Arial"/>
-          <w:b/>
-          <w:bCs/>
-          <w:sz w:val="24"/>
-          <w:szCs w:val="24"/>
-        </w:rPr>
-      </w:pPr>
-    </w:p>
-    <w:p>
-      <w:pPr>
-        <w:spacing w:line="256" w:lineRule="auto"/>
-        <w:rPr>
-          <w:rFonts w:ascii="Arial" w:hAnsi="Arial" w:cs="Arial"/>
-          <w:b/>
-          <w:bCs/>
-          <w:sz w:val="24"/>
-          <w:szCs w:val="24"/>
-        </w:rPr>
-      </w:pPr>
-      <w:proofErr w:type="spellStart"/>
-      <w:r>
-        <w:rPr>
-          <w:rFonts w:ascii="Arial" w:hAnsi="Arial" w:cs="Arial"/>
-          <w:b/>
-          <w:bCs/>
-          <w:sz w:val="24"/>
-          <w:szCs w:val="24"/>
-        </w:rPr>
-        <w:t>VirtuCard</w:t>
-      </w:r>
-      <w:proofErr w:type="spellEnd"/>
-      <w:r>
-        <w:rPr>
-          <w:rFonts w:ascii="Arial" w:hAnsi="Arial" w:cs="Arial"/>
-          <w:b/>
-          <w:bCs/>
-          <w:sz w:val="24"/>
-          <w:szCs w:val="24"/>
-        </w:rPr>
-        <w:t xml:space="preserve"> </w:t>
-      </w:r>
-      <w:r>
-        <w:rPr>
-          <w:rFonts w:ascii="Arial" w:hAnsi="Arial" w:cs="Arial"/>
-          <w:b/>
-          <w:bCs/>
-          <w:sz w:val="24"/>
-          <w:szCs w:val="24"/>
-        </w:rPr>
-        <w:t>Client</w:t>
-      </w:r>
-      <w:r>
-        <w:rPr>
-          <w:rFonts w:ascii="Arial" w:hAnsi="Arial" w:cs="Arial"/>
-          <w:b/>
-          <w:bCs/>
-          <w:sz w:val="24"/>
-          <w:szCs w:val="24"/>
-        </w:rPr>
-        <w:t>:</w:t>
-      </w:r>
-    </w:p>
-    <w:p>
-      <w:pPr>
-        <w:spacing w:line="256" w:lineRule="auto"/>
-        <w:rPr>
-          <w:rFonts w:ascii="Arial" w:hAnsi="Arial" w:cs="Arial"/>
-          <w:sz w:val="24"/>
-          <w:szCs w:val="24"/>
-        </w:rPr>
-      </w:pPr>
-      <w:r>
-        <w:rPr>
-          <w:rFonts w:ascii="Arial" w:hAnsi="Arial" w:cs="Arial"/>
-          <w:sz w:val="24"/>
-          <w:szCs w:val="24"/>
-        </w:rPr>
-        <w:t xml:space="preserve">Game status updates and chat are also labelled with the unique anonymous </w:t>
-      </w:r>
-      <w:proofErr w:type="gramStart"/>
-      <w:r>
-        <w:rPr>
-          <w:rFonts w:ascii="Arial" w:hAnsi="Arial" w:cs="Arial"/>
-          <w:sz w:val="24"/>
-          <w:szCs w:val="24"/>
-        </w:rPr>
-        <w:t>usernames</w:t>
-      </w:r>
-      <w:proofErr w:type="gramEnd"/>
-    </w:p>
-    <w:p>
-      <w:pPr>
-        <w:spacing w:line="256" w:lineRule="auto"/>
-        <w:rPr>
-          <w:rFonts w:ascii="Arial" w:hAnsi="Arial" w:cs="Arial"/>
-          <w:sz w:val="24"/>
-          <w:szCs w:val="24"/>
-        </w:rPr>
-      </w:pPr>
-      <w:r>
-        <w:rPr>
-          <w:rFonts w:ascii="Arial" w:hAnsi="Arial" w:cs="Arial"/>
+      <w:r>
+        <w:rPr>
+          <w:rFonts w:ascii="Arial" w:hAnsi="Arial" w:cs="Arial"/>
+          <w:b/>
+          <w:bCs/>
+          <w:sz w:val="24"/>
+          <w:szCs w:val="24"/>
+        </w:rPr>
+        <w:t>Firebase:</w:t>
+      </w:r>
+    </w:p>
+    <w:p>
+      <w:pPr>
+        <w:spacing w:line="256" w:lineRule="auto"/>
+        <w:rPr>
+          <w:rFonts w:ascii="Arial" w:hAnsi="Arial" w:cs="Arial"/>
+          <w:sz w:val="24"/>
+          <w:szCs w:val="24"/>
+        </w:rPr>
+      </w:pPr>
+      <w:r>
+        <w:rPr>
+          <w:rFonts w:ascii="Arial" w:hAnsi="Arial" w:cs="Arial"/>
+          <w:sz w:val="24"/>
+          <w:szCs w:val="24"/>
+        </w:rPr>
+        <w:t>List of users sorted by most recent sign in</w:t>
+      </w:r>
+    </w:p>
+    <w:p>
+      <w:pPr>
+        <w:spacing w:line="256" w:lineRule="auto"/>
+        <w:rPr>
+          <w:rFonts w:ascii="Arial" w:hAnsi="Arial" w:cs="Arial"/>
+          <w:sz w:val="24"/>
+          <w:szCs w:val="24"/>
+        </w:rPr>
+      </w:pPr>
+      <w:r>
+        <w:rPr>
+          <w:rFonts w:ascii="Arial" w:hAnsi="Arial" w:cs="Arial"/>
+          <w:noProof/>
           <w:sz w:val="24"/>
           <w:szCs w:val="24"/>
         </w:rPr>
         <w:drawing>
-          <wp:inline distT="0" distB="0" distL="0" distR="0" wp14:anchorId="5D184730" wp14:editId="076FE005">
-            <wp:extent cx="3458058" cy="6849431"/>
-            <wp:effectExtent l="0" t="0" r="9525" b="0"/>
-            <wp:docPr id="12" name="Picture 12"/>
+          <wp:inline distT="0" distB="0" distL="0" distR="0" wp14:anchorId="3DF2B805" wp14:editId="6DE7F7DC">
+            <wp:extent cx="5943600" cy="1171575"/>
+            <wp:effectExtent l="0" t="0" r="0" b="9525"/>
+            <wp:docPr id="14" name="Picture 14"/>
             <wp:cNvGraphicFramePr>
               <a:graphicFrameLocks xmlns:a="http://schemas.openxmlformats.org/drawingml/2006/main" noChangeAspect="1"/>
             </wp:cNvGraphicFramePr>
@@ -2795,7 +3190,7 @@
                   <pic:spPr>
                     <a:xfrm>
                       <a:off x="0" y="0"/>
-                      <a:ext cx="3458058" cy="6849431"/>
+                      <a:ext cx="5943600" cy="1171575"/>
                     </a:xfrm>
                     <a:prstGeom prst="rect">
                       <a:avLst/>
@@ -2812,362 +3207,67 @@
       <w:pPr>
         <w:spacing w:line="256" w:lineRule="auto"/>
         <w:rPr>
-          <w:b/>
-          <w:bCs/>
-          <w:sz w:val="32"/>
-          <w:szCs w:val="32"/>
-        </w:rPr>
-      </w:pPr>
-    </w:p>
-    <w:p>
-      <w:pPr>
-        <w:spacing w:line="256" w:lineRule="auto"/>
-        <w:rPr>
-          <w:b/>
-          <w:bCs/>
-          <w:sz w:val="32"/>
-          <w:szCs w:val="32"/>
-        </w:rPr>
-      </w:pPr>
-    </w:p>
-    <w:p>
-      <w:pPr>
-        <w:spacing w:line="256" w:lineRule="auto"/>
-        <w:jc w:val="center"/>
-        <w:rPr>
-          <w:rFonts w:ascii="Arial" w:hAnsi="Arial" w:cs="Arial"/>
-          <w:sz w:val="24"/>
-          <w:szCs w:val="24"/>
-        </w:rPr>
-      </w:pPr>
-      <w:r>
-        <w:rPr>
-          <w:b/>
-          <w:bCs/>
-          <w:sz w:val="32"/>
-          <w:szCs w:val="32"/>
-        </w:rPr>
-        <w:t>Test 4</w:t>
-      </w:r>
-    </w:p>
-    <w:p>
-      <w:pPr>
-        <w:pStyle w:val="ListParagraph"/>
-        <w:numPr>
-          <w:ilvl w:val="0"/>
-          <w:numId w:val="12"/>
-        </w:numPr>
-        <w:spacing w:line="256" w:lineRule="auto"/>
-        <w:rPr>
-          <w:rFonts w:ascii="Arial" w:hAnsi="Arial" w:cs="Arial"/>
-          <w:sz w:val="24"/>
-          <w:szCs w:val="24"/>
-        </w:rPr>
-      </w:pPr>
-      <w:r>
-        <w:rPr>
-          <w:rFonts w:ascii="Arial" w:hAnsi="Arial" w:cs="Arial"/>
-          <w:sz w:val="24"/>
-          <w:szCs w:val="24"/>
-        </w:rPr>
-        <w:t xml:space="preserve">Start </w:t>
-      </w:r>
-      <w:proofErr w:type="spellStart"/>
-      <w:r>
-        <w:rPr>
-          <w:rFonts w:ascii="Arial" w:hAnsi="Arial" w:cs="Arial"/>
-          <w:sz w:val="24"/>
-          <w:szCs w:val="24"/>
-        </w:rPr>
-        <w:t>VirtuCardClient</w:t>
-      </w:r>
-      <w:proofErr w:type="spellEnd"/>
-      <w:r>
-        <w:rPr>
-          <w:rFonts w:ascii="Arial" w:hAnsi="Arial" w:cs="Arial"/>
-          <w:sz w:val="24"/>
-          <w:szCs w:val="24"/>
-        </w:rPr>
-        <w:t xml:space="preserve"> application</w:t>
-      </w:r>
-    </w:p>
-    <w:p>
-      <w:pPr>
-        <w:pStyle w:val="ListParagraph"/>
-        <w:numPr>
-          <w:ilvl w:val="0"/>
-          <w:numId w:val="12"/>
-        </w:numPr>
-        <w:spacing w:line="256" w:lineRule="auto"/>
-        <w:rPr>
-          <w:rFonts w:ascii="Arial" w:hAnsi="Arial" w:cs="Arial"/>
-          <w:sz w:val="24"/>
-          <w:szCs w:val="24"/>
-        </w:rPr>
-      </w:pPr>
-      <w:r>
-        <w:rPr>
-          <w:rFonts w:ascii="Arial" w:hAnsi="Arial" w:cs="Arial"/>
-          <w:sz w:val="24"/>
-          <w:szCs w:val="24"/>
-        </w:rPr>
-        <w:t xml:space="preserve">Click the button labeled “Play </w:t>
-      </w:r>
-      <w:proofErr w:type="gramStart"/>
-      <w:r>
-        <w:rPr>
-          <w:rFonts w:ascii="Arial" w:hAnsi="Arial" w:cs="Arial"/>
-          <w:sz w:val="24"/>
-          <w:szCs w:val="24"/>
-        </w:rPr>
-        <w:t>Anonymously”</w:t>
-      </w:r>
-      <w:proofErr w:type="gramEnd"/>
-    </w:p>
-    <w:p>
-      <w:pPr>
-        <w:pStyle w:val="ListParagraph"/>
-        <w:numPr>
-          <w:ilvl w:val="0"/>
-          <w:numId w:val="12"/>
-        </w:numPr>
-        <w:spacing w:line="256" w:lineRule="auto"/>
-        <w:rPr>
-          <w:rFonts w:ascii="Arial" w:hAnsi="Arial" w:cs="Arial"/>
-          <w:sz w:val="24"/>
-          <w:szCs w:val="24"/>
-        </w:rPr>
-      </w:pPr>
-      <w:r>
-        <w:rPr>
-          <w:rFonts w:ascii="Arial" w:hAnsi="Arial" w:cs="Arial"/>
-          <w:sz w:val="24"/>
-          <w:szCs w:val="24"/>
-        </w:rPr>
-        <w:t xml:space="preserve">Press the </w:t>
-      </w:r>
-      <w:r>
-        <w:rPr>
-          <w:rFonts w:ascii="Arial" w:hAnsi="Arial" w:cs="Arial"/>
-          <w:sz w:val="24"/>
-          <w:szCs w:val="24"/>
-        </w:rPr>
-        <w:t>Settings</w:t>
-      </w:r>
-      <w:r>
-        <w:rPr>
-          <w:rFonts w:ascii="Arial" w:hAnsi="Arial" w:cs="Arial"/>
-          <w:sz w:val="24"/>
-          <w:szCs w:val="24"/>
-        </w:rPr>
-        <w:t xml:space="preserve"> button on the top </w:t>
-      </w:r>
-      <w:r>
-        <w:rPr>
-          <w:rFonts w:ascii="Arial" w:hAnsi="Arial" w:cs="Arial"/>
-          <w:sz w:val="24"/>
-          <w:szCs w:val="24"/>
-        </w:rPr>
-        <w:t>right</w:t>
-      </w:r>
-      <w:r>
-        <w:rPr>
-          <w:rFonts w:ascii="Arial" w:hAnsi="Arial" w:cs="Arial"/>
-          <w:sz w:val="24"/>
-          <w:szCs w:val="24"/>
-        </w:rPr>
-        <w:t xml:space="preserve"> of the </w:t>
-      </w:r>
-      <w:proofErr w:type="gramStart"/>
-      <w:r>
-        <w:rPr>
-          <w:rFonts w:ascii="Arial" w:hAnsi="Arial" w:cs="Arial"/>
-          <w:sz w:val="24"/>
-          <w:szCs w:val="24"/>
-        </w:rPr>
-        <w:t>screen</w:t>
-      </w:r>
-      <w:proofErr w:type="gramEnd"/>
-    </w:p>
-    <w:p>
-      <w:pPr>
-        <w:pStyle w:val="ListParagraph"/>
-        <w:numPr>
-          <w:ilvl w:val="0"/>
-          <w:numId w:val="12"/>
-        </w:numPr>
-        <w:spacing w:line="256" w:lineRule="auto"/>
-        <w:rPr>
-          <w:rFonts w:ascii="Arial" w:hAnsi="Arial" w:cs="Arial"/>
-          <w:sz w:val="24"/>
-          <w:szCs w:val="24"/>
-        </w:rPr>
-      </w:pPr>
-      <w:r>
-        <w:rPr>
-          <w:rFonts w:ascii="Arial" w:hAnsi="Arial" w:cs="Arial"/>
-          <w:sz w:val="24"/>
-          <w:szCs w:val="24"/>
-        </w:rPr>
-        <w:t xml:space="preserve">Click the Exit Game button in the Settings </w:t>
-      </w:r>
-      <w:proofErr w:type="gramStart"/>
-      <w:r>
-        <w:rPr>
-          <w:rFonts w:ascii="Arial" w:hAnsi="Arial" w:cs="Arial"/>
-          <w:sz w:val="24"/>
-          <w:szCs w:val="24"/>
-        </w:rPr>
-        <w:t>menu</w:t>
-      </w:r>
-      <w:proofErr w:type="gramEnd"/>
-    </w:p>
-    <w:p>
-      <w:pPr>
-        <w:spacing w:line="256" w:lineRule="auto"/>
-        <w:ind w:left="360"/>
-        <w:rPr>
-          <w:rFonts w:ascii="Arial" w:hAnsi="Arial" w:cs="Arial"/>
-          <w:sz w:val="24"/>
-          <w:szCs w:val="24"/>
-        </w:rPr>
-      </w:pPr>
-    </w:p>
-    <w:p>
-      <w:pPr>
-        <w:spacing w:line="256" w:lineRule="auto"/>
-        <w:rPr>
-          <w:rFonts w:ascii="Arial" w:hAnsi="Arial" w:cs="Arial"/>
-          <w:sz w:val="24"/>
-          <w:szCs w:val="24"/>
-        </w:rPr>
-      </w:pPr>
-      <w:r>
-        <w:rPr>
-          <w:rFonts w:ascii="Arial" w:hAnsi="Arial" w:cs="Arial"/>
-          <w:b/>
-          <w:bCs/>
-          <w:sz w:val="24"/>
-          <w:szCs w:val="24"/>
-        </w:rPr>
-        <w:t xml:space="preserve">Expected Result: </w:t>
-      </w:r>
-      <w:r>
-        <w:rPr>
-          <w:rFonts w:ascii="Arial" w:hAnsi="Arial" w:cs="Arial"/>
-          <w:sz w:val="24"/>
-          <w:szCs w:val="24"/>
-        </w:rPr>
-        <w:t xml:space="preserve">The anonymous user’s client </w:t>
-      </w:r>
-      <w:proofErr w:type="gramStart"/>
-      <w:r>
-        <w:rPr>
-          <w:rFonts w:ascii="Arial" w:hAnsi="Arial" w:cs="Arial"/>
-          <w:sz w:val="24"/>
-          <w:szCs w:val="24"/>
-        </w:rPr>
-        <w:t>closes</w:t>
-      </w:r>
-      <w:proofErr w:type="gramEnd"/>
-      <w:r>
-        <w:rPr>
-          <w:rFonts w:ascii="Arial" w:hAnsi="Arial" w:cs="Arial"/>
-          <w:sz w:val="24"/>
-          <w:szCs w:val="24"/>
-        </w:rPr>
-        <w:t xml:space="preserve"> and their profile is deleted from Firebase</w:t>
-      </w:r>
-    </w:p>
-    <w:p>
-      <w:pPr>
-        <w:rPr>
-          <w:rFonts w:ascii="Arial" w:hAnsi="Arial" w:cs="Arial"/>
-          <w:sz w:val="24"/>
-          <w:szCs w:val="24"/>
-        </w:rPr>
-      </w:pPr>
-      <w:r>
-        <w:rPr>
-          <w:rFonts w:ascii="Arial" w:hAnsi="Arial" w:cs="Arial"/>
-          <w:sz w:val="24"/>
-          <w:szCs w:val="24"/>
-        </w:rPr>
-        <w:br w:type="page"/>
-      </w:r>
-    </w:p>
-    <w:p>
-      <w:pPr>
-        <w:spacing w:line="256" w:lineRule="auto"/>
-        <w:rPr>
-          <w:rFonts w:ascii="Arial" w:hAnsi="Arial" w:cs="Arial"/>
-          <w:b/>
-          <w:bCs/>
-          <w:sz w:val="24"/>
-          <w:szCs w:val="24"/>
-        </w:rPr>
-      </w:pPr>
-      <w:proofErr w:type="spellStart"/>
-      <w:r>
-        <w:rPr>
-          <w:rFonts w:ascii="Arial" w:hAnsi="Arial" w:cs="Arial"/>
-          <w:b/>
-          <w:bCs/>
-          <w:sz w:val="24"/>
-          <w:szCs w:val="24"/>
-        </w:rPr>
-        <w:t>VirtuCard</w:t>
-      </w:r>
-      <w:proofErr w:type="spellEnd"/>
-      <w:r>
-        <w:rPr>
-          <w:rFonts w:ascii="Arial" w:hAnsi="Arial" w:cs="Arial"/>
-          <w:b/>
-          <w:bCs/>
-          <w:sz w:val="24"/>
-          <w:szCs w:val="24"/>
-        </w:rPr>
-        <w:t xml:space="preserve"> Client:</w:t>
-      </w:r>
-    </w:p>
-    <w:p>
-      <w:pPr>
-        <w:spacing w:line="256" w:lineRule="auto"/>
-        <w:rPr>
-          <w:rFonts w:ascii="Arial" w:hAnsi="Arial" w:cs="Arial"/>
-          <w:sz w:val="24"/>
-          <w:szCs w:val="24"/>
-        </w:rPr>
-      </w:pPr>
-      <w:r>
-        <w:rPr>
-          <w:rFonts w:ascii="Arial" w:hAnsi="Arial" w:cs="Arial"/>
-          <w:sz w:val="24"/>
-          <w:szCs w:val="24"/>
-        </w:rPr>
-        <w:t>Exit Game is available</w:t>
-      </w:r>
-    </w:p>
-    <w:p>
-      <w:pPr>
-        <w:spacing w:line="256" w:lineRule="auto"/>
-        <w:rPr>
-          <w:rFonts w:ascii="Arial" w:hAnsi="Arial" w:cs="Arial"/>
-          <w:sz w:val="24"/>
-          <w:szCs w:val="24"/>
-        </w:rPr>
-      </w:pPr>
-      <w:r>
-        <w:rPr>
-          <w:rFonts w:ascii="Arial" w:hAnsi="Arial" w:cs="Arial"/>
+          <w:rFonts w:ascii="Arial" w:hAnsi="Arial" w:cs="Arial"/>
+          <w:sz w:val="24"/>
+          <w:szCs w:val="24"/>
+        </w:rPr>
+      </w:pPr>
+      <w:r>
+        <w:rPr>
+          <w:rFonts w:ascii="Arial" w:hAnsi="Arial" w:cs="Arial"/>
+          <w:sz w:val="24"/>
+          <w:szCs w:val="24"/>
+        </w:rPr>
+        <w:t>The most recent sign in is the anonymous user</w:t>
+      </w:r>
+    </w:p>
+    <w:p>
+      <w:pPr>
+        <w:spacing w:line="256" w:lineRule="auto"/>
+        <w:rPr>
+          <w:rFonts w:ascii="Arial" w:hAnsi="Arial" w:cs="Arial"/>
+          <w:sz w:val="24"/>
+          <w:szCs w:val="24"/>
+        </w:rPr>
+      </w:pPr>
+      <w:r>
+        <w:rPr>
+          <w:rFonts w:ascii="Arial" w:hAnsi="Arial" w:cs="Arial"/>
+          <w:sz w:val="24"/>
+          <w:szCs w:val="24"/>
+        </w:rPr>
+        <w:t>After exiting the game:</w:t>
+      </w:r>
+      <w:r>
+        <w:rPr>
+          <w:rFonts w:ascii="Arial" w:hAnsi="Arial" w:cs="Arial"/>
+          <w:sz w:val="24"/>
+          <w:szCs w:val="24"/>
+        </w:rPr>
+        <w:tab/>
+      </w:r>
+    </w:p>
+    <w:p>
+      <w:pPr>
+        <w:spacing w:line="256" w:lineRule="auto"/>
+        <w:rPr>
+          <w:rFonts w:ascii="Arial" w:hAnsi="Arial" w:cs="Arial"/>
+          <w:sz w:val="24"/>
+          <w:szCs w:val="24"/>
+        </w:rPr>
+      </w:pPr>
+      <w:r>
+        <w:rPr>
+          <w:rFonts w:ascii="Arial" w:hAnsi="Arial" w:cs="Arial"/>
+          <w:noProof/>
           <w:sz w:val="24"/>
           <w:szCs w:val="24"/>
         </w:rPr>
         <w:drawing>
-          <wp:inline distT="0" distB="0" distL="0" distR="0" wp14:anchorId="06D15547" wp14:editId="761A7D88">
-            <wp:extent cx="1943100" cy="3880772"/>
-            <wp:effectExtent l="0" t="0" r="0" b="5715"/>
-            <wp:docPr id="13" name="Picture 13"/>
+          <wp:inline distT="0" distB="0" distL="0" distR="0" wp14:anchorId="54D8454D" wp14:editId="7F588E2F">
+            <wp:extent cx="5943600" cy="842645"/>
+            <wp:effectExtent l="0" t="0" r="0" b="0"/>
+            <wp:docPr id="15" name="Picture 15"/>
             <wp:cNvGraphicFramePr>
               <a:graphicFrameLocks xmlns:a="http://schemas.openxmlformats.org/drawingml/2006/main" noChangeAspect="1"/>
             </wp:cNvGraphicFramePr>
@@ -3187,204 +3287,6 @@
                   <pic:spPr>
                     <a:xfrm>
                       <a:off x="0" y="0"/>
-                      <a:ext cx="1944841" cy="3884249"/>
-                    </a:xfrm>
-                    <a:prstGeom prst="rect">
-                      <a:avLst/>
-                    </a:prstGeom>
-                  </pic:spPr>
-                </pic:pic>
-              </a:graphicData>
-            </a:graphic>
-          </wp:inline>
-        </w:drawing>
-      </w:r>
-    </w:p>
-    <w:p>
-      <w:pPr>
-        <w:spacing w:line="256" w:lineRule="auto"/>
-        <w:rPr>
-          <w:rFonts w:ascii="Arial" w:hAnsi="Arial" w:cs="Arial"/>
-          <w:b/>
-          <w:bCs/>
-          <w:sz w:val="24"/>
-          <w:szCs w:val="24"/>
-        </w:rPr>
-      </w:pPr>
-      <w:r>
-        <w:rPr>
-          <w:rFonts w:ascii="Arial" w:hAnsi="Arial" w:cs="Arial"/>
-          <w:b/>
-          <w:bCs/>
-          <w:sz w:val="24"/>
-          <w:szCs w:val="24"/>
-        </w:rPr>
-        <w:t>Firebase:</w:t>
-      </w:r>
-    </w:p>
-    <w:p>
-      <w:pPr>
-        <w:spacing w:line="256" w:lineRule="auto"/>
-        <w:rPr>
-          <w:rFonts w:ascii="Arial" w:hAnsi="Arial" w:cs="Arial"/>
-          <w:sz w:val="24"/>
-          <w:szCs w:val="24"/>
-        </w:rPr>
-      </w:pPr>
-      <w:r>
-        <w:rPr>
-          <w:rFonts w:ascii="Arial" w:hAnsi="Arial" w:cs="Arial"/>
-          <w:sz w:val="24"/>
-          <w:szCs w:val="24"/>
-        </w:rPr>
-        <w:t>List of users sorted by most recent sign in</w:t>
-      </w:r>
-    </w:p>
-    <w:p>
-      <w:pPr>
-        <w:spacing w:line="256" w:lineRule="auto"/>
-        <w:rPr>
-          <w:rFonts w:ascii="Arial" w:hAnsi="Arial" w:cs="Arial"/>
-          <w:sz w:val="24"/>
-          <w:szCs w:val="24"/>
-        </w:rPr>
-      </w:pPr>
-      <w:r>
-        <w:rPr>
-          <w:rFonts w:ascii="Arial" w:hAnsi="Arial" w:cs="Arial"/>
-          <w:sz w:val="24"/>
-          <w:szCs w:val="24"/>
-        </w:rPr>
-        <w:drawing>
-          <wp:inline distT="0" distB="0" distL="0" distR="0" wp14:anchorId="3DF2B805" wp14:editId="6DE7F7DC">
-            <wp:extent cx="5943600" cy="1171575"/>
-            <wp:effectExtent l="0" t="0" r="0" b="9525"/>
-            <wp:docPr id="14" name="Picture 14"/>
-            <wp:cNvGraphicFramePr>
-              <a:graphicFrameLocks xmlns:a="http://schemas.openxmlformats.org/drawingml/2006/main" noChangeAspect="1"/>
-            </wp:cNvGraphicFramePr>
-            <a:graphic xmlns:a="http://schemas.openxmlformats.org/drawingml/2006/main">
-              <a:graphicData uri="http://schemas.openxmlformats.org/drawingml/2006/picture">
-                <pic:pic xmlns:pic="http://schemas.openxmlformats.org/drawingml/2006/picture">
-                  <pic:nvPicPr>
-                    <pic:cNvPr id="1" name=""/>
-                    <pic:cNvPicPr/>
-                  </pic:nvPicPr>
-                  <pic:blipFill>
-                    <a:blip r:embed="rId14"/>
-                    <a:stretch>
-                      <a:fillRect/>
-                    </a:stretch>
-                  </pic:blipFill>
-                  <pic:spPr>
-                    <a:xfrm>
-                      <a:off x="0" y="0"/>
-                      <a:ext cx="5943600" cy="1171575"/>
-                    </a:xfrm>
-                    <a:prstGeom prst="rect">
-                      <a:avLst/>
-                    </a:prstGeom>
-                  </pic:spPr>
-                </pic:pic>
-              </a:graphicData>
-            </a:graphic>
-          </wp:inline>
-        </w:drawing>
-      </w:r>
-    </w:p>
-    <w:p>
-      <w:pPr>
-        <w:spacing w:line="256" w:lineRule="auto"/>
-        <w:rPr>
-          <w:rFonts w:ascii="Arial" w:hAnsi="Arial" w:cs="Arial"/>
-          <w:sz w:val="24"/>
-          <w:szCs w:val="24"/>
-        </w:rPr>
-      </w:pPr>
-      <w:r>
-        <w:rPr>
-          <w:rFonts w:ascii="Arial" w:hAnsi="Arial" w:cs="Arial"/>
-          <w:sz w:val="24"/>
-          <w:szCs w:val="24"/>
-        </w:rPr>
-        <w:t xml:space="preserve">The most recent sign in is the anonymous </w:t>
-      </w:r>
-      <w:proofErr w:type="gramStart"/>
-      <w:r>
-        <w:rPr>
-          <w:rFonts w:ascii="Arial" w:hAnsi="Arial" w:cs="Arial"/>
-          <w:sz w:val="24"/>
-          <w:szCs w:val="24"/>
-        </w:rPr>
-        <w:t>user</w:t>
-      </w:r>
-      <w:proofErr w:type="gramEnd"/>
-    </w:p>
-    <w:p>
-      <w:pPr>
-        <w:spacing w:line="256" w:lineRule="auto"/>
-        <w:rPr>
-          <w:rFonts w:ascii="Arial" w:hAnsi="Arial" w:cs="Arial"/>
-          <w:sz w:val="24"/>
-          <w:szCs w:val="24"/>
-        </w:rPr>
-      </w:pPr>
-      <w:r>
-        <w:rPr>
-          <w:rFonts w:ascii="Arial" w:hAnsi="Arial" w:cs="Arial"/>
-          <w:sz w:val="24"/>
-          <w:szCs w:val="24"/>
-        </w:rPr>
-        <w:t>After exiting the game:</w:t>
-      </w:r>
-      <w:r>
-        <w:rPr>
-          <w:rFonts w:ascii="Arial" w:hAnsi="Arial" w:cs="Arial"/>
-          <w:sz w:val="24"/>
-          <w:szCs w:val="24"/>
-        </w:rPr>
-        <w:tab/>
-      </w:r>
-    </w:p>
-    <w:p>
-      <w:pPr>
-        <w:spacing w:line="256" w:lineRule="auto"/>
-        <w:rPr>
-          <w:rFonts w:ascii="Arial" w:hAnsi="Arial" w:cs="Arial"/>
-          <w:sz w:val="24"/>
-          <w:szCs w:val="24"/>
-        </w:rPr>
-      </w:pPr>
-      <w:r>
-        <w:rPr>
-          <w:rFonts w:ascii="Arial" w:hAnsi="Arial" w:cs="Arial"/>
-          <w:sz w:val="24"/>
-          <w:szCs w:val="24"/>
-        </w:rPr>
-        <w:drawing>
-          <wp:inline distT="0" distB="0" distL="0" distR="0" wp14:anchorId="54D8454D" wp14:editId="7F588E2F">
-            <wp:extent cx="5943600" cy="842645"/>
-            <wp:effectExtent l="0" t="0" r="0" b="0"/>
-            <wp:docPr id="15" name="Picture 15"/>
-            <wp:cNvGraphicFramePr>
-              <a:graphicFrameLocks xmlns:a="http://schemas.openxmlformats.org/drawingml/2006/main" noChangeAspect="1"/>
-            </wp:cNvGraphicFramePr>
-            <a:graphic xmlns:a="http://schemas.openxmlformats.org/drawingml/2006/main">
-              <a:graphicData uri="http://schemas.openxmlformats.org/drawingml/2006/picture">
-                <pic:pic xmlns:pic="http://schemas.openxmlformats.org/drawingml/2006/picture">
-                  <pic:nvPicPr>
-                    <pic:cNvPr id="1" name=""/>
-                    <pic:cNvPicPr/>
-                  </pic:nvPicPr>
-                  <pic:blipFill>
-                    <a:blip r:embed="rId15"/>
-                    <a:stretch>
-                      <a:fillRect/>
-                    </a:stretch>
-                  </pic:blipFill>
-                  <pic:spPr>
-                    <a:xfrm>
-                      <a:off x="0" y="0"/>
                       <a:ext cx="5943600" cy="842645"/>
                     </a:xfrm>
                     <a:prstGeom prst="rect">
@@ -3413,6 +3315,7 @@
           <w:sz w:val="24"/>
           <w:szCs w:val="24"/>
         </w:rPr>
+        <w:lastRenderedPageBreak/>
         <w:t>The most recent sign in is a known user as the account of the anonymous player has been successfully removed from the user database.</w:t>
       </w:r>
     </w:p>

</xml_diff>